<commit_message>
ADD: tests and starts of tables
</commit_message>
<xml_diff>
--- a/VProlog/06-07_report/report.docx
+++ b/VProlog/06-07_report/report.docx
@@ -748,23 +748,7 @@
           <w:rFonts w:eastAsia="Calibri" w:cs="Times New Roman"/>
           <w:sz w:val="32"/>
         </w:rPr>
-        <w:t xml:space="preserve">: </w:t>
-      </w:r>
-      <w:proofErr w:type="spellStart"/>
-      <w:r>
-        <w:rPr>
-          <w:rFonts w:eastAsia="Calibri" w:cs="Times New Roman"/>
-          <w:sz w:val="32"/>
-        </w:rPr>
-        <w:t>Толпинская</w:t>
-      </w:r>
-      <w:proofErr w:type="spellEnd"/>
-      <w:r>
-        <w:rPr>
-          <w:rFonts w:eastAsia="Calibri" w:cs="Times New Roman"/>
-          <w:sz w:val="32"/>
-        </w:rPr>
-        <w:t xml:space="preserve"> Н. Б.</w:t>
+        <w:t>: Толпинская Н. Б.</w:t>
       </w:r>
       <w:r>
         <w:rPr>
@@ -1070,68 +1054,994 @@
         <w:t>Так как резольвента хранится в виде стека, то состояние резольвенты требуется отображать в столбик: вершина – сверху! Новый шаг надо начинать с нового состояния резольвенты!</w:t>
       </w:r>
     </w:p>
+    <w:tbl>
+      <w:tblPr>
+        <w:tblStyle w:val="a3"/>
+        <w:tblW w:w="0" w:type="auto"/>
+        <w:tblLook w:val="04A0" w:firstRow="1" w:lastRow="0" w:firstColumn="1" w:lastColumn="0" w:noHBand="0" w:noVBand="1"/>
+      </w:tblPr>
+      <w:tblGrid>
+        <w:gridCol w:w="9345"/>
+      </w:tblGrid>
+      <w:tr>
+        <w:tc>
+          <w:tcPr>
+            <w:tcW w:w="9345" w:type="dxa"/>
+          </w:tcPr>
+          <w:p>
+            <w:pPr>
+              <w:pStyle w:val="Programs"/>
+              <w:rPr>
+                <w:szCs w:val="20"/>
+                <w:lang w:val="en-US"/>
+              </w:rPr>
+            </w:pPr>
+            <w:r>
+              <w:rPr>
+                <w:szCs w:val="20"/>
+                <w:lang w:val="en-US"/>
+              </w:rPr>
+              <w:t>domains</w:t>
+            </w:r>
+          </w:p>
+          <w:p>
+            <w:pPr>
+              <w:pStyle w:val="Programs"/>
+              <w:rPr>
+                <w:szCs w:val="20"/>
+                <w:lang w:val="en-US"/>
+              </w:rPr>
+            </w:pPr>
+            <w:r>
+              <w:rPr>
+                <w:szCs w:val="20"/>
+                <w:lang w:val="en-US"/>
+              </w:rPr>
+              <w:t xml:space="preserve">    sex = symbol.</w:t>
+            </w:r>
+          </w:p>
+          <w:p>
+            <w:pPr>
+              <w:pStyle w:val="Programs"/>
+              <w:rPr>
+                <w:szCs w:val="20"/>
+                <w:lang w:val="en-US"/>
+              </w:rPr>
+            </w:pPr>
+            <w:r>
+              <w:rPr>
+                <w:szCs w:val="20"/>
+                <w:lang w:val="en-US"/>
+              </w:rPr>
+              <w:t xml:space="preserve">    name = string.</w:t>
+            </w:r>
+          </w:p>
+          <w:p>
+            <w:pPr>
+              <w:pStyle w:val="Programs"/>
+              <w:rPr>
+                <w:szCs w:val="20"/>
+                <w:lang w:val="en-US"/>
+              </w:rPr>
+            </w:pPr>
+            <w:r>
+              <w:rPr>
+                <w:szCs w:val="20"/>
+                <w:lang w:val="en-US"/>
+              </w:rPr>
+              <w:t xml:space="preserve">    parent = parent(name, sex).</w:t>
+            </w:r>
+          </w:p>
+          <w:p>
+            <w:pPr>
+              <w:pStyle w:val="Programs"/>
+              <w:rPr>
+                <w:szCs w:val="20"/>
+                <w:lang w:val="en-US"/>
+              </w:rPr>
+            </w:pPr>
+          </w:p>
+          <w:p>
+            <w:pPr>
+              <w:pStyle w:val="Programs"/>
+              <w:rPr>
+                <w:szCs w:val="20"/>
+                <w:lang w:val="en-US"/>
+              </w:rPr>
+            </w:pPr>
+            <w:r>
+              <w:rPr>
+                <w:szCs w:val="20"/>
+                <w:lang w:val="en-US"/>
+              </w:rPr>
+              <w:t>predicates</w:t>
+            </w:r>
+          </w:p>
+          <w:p>
+            <w:pPr>
+              <w:pStyle w:val="Programs"/>
+              <w:rPr>
+                <w:szCs w:val="20"/>
+                <w:lang w:val="en-US"/>
+              </w:rPr>
+            </w:pPr>
+            <w:r>
+              <w:rPr>
+                <w:szCs w:val="20"/>
+                <w:lang w:val="en-US"/>
+              </w:rPr>
+              <w:t xml:space="preserve">    isParentOf(parent, name).</w:t>
+            </w:r>
+          </w:p>
+          <w:p>
+            <w:pPr>
+              <w:pStyle w:val="Programs"/>
+              <w:rPr>
+                <w:szCs w:val="20"/>
+                <w:lang w:val="en-US"/>
+              </w:rPr>
+            </w:pPr>
+            <w:r>
+              <w:rPr>
+                <w:szCs w:val="20"/>
+                <w:lang w:val="en-US"/>
+              </w:rPr>
+              <w:t xml:space="preserve">    ancestors(name, name, name, name, name).</w:t>
+            </w:r>
+          </w:p>
+          <w:p>
+            <w:pPr>
+              <w:pStyle w:val="Programs"/>
+              <w:rPr>
+                <w:szCs w:val="20"/>
+                <w:lang w:val="en-US"/>
+              </w:rPr>
+            </w:pPr>
+          </w:p>
+          <w:p>
+            <w:pPr>
+              <w:pStyle w:val="Programs"/>
+              <w:rPr>
+                <w:szCs w:val="20"/>
+                <w:lang w:val="en-US"/>
+              </w:rPr>
+            </w:pPr>
+            <w:r>
+              <w:rPr>
+                <w:szCs w:val="20"/>
+                <w:lang w:val="en-US"/>
+              </w:rPr>
+              <w:t>clauses</w:t>
+            </w:r>
+          </w:p>
+          <w:p>
+            <w:pPr>
+              <w:pStyle w:val="Programs"/>
+              <w:rPr>
+                <w:szCs w:val="20"/>
+                <w:lang w:val="en-US"/>
+              </w:rPr>
+            </w:pPr>
+            <w:r>
+              <w:rPr>
+                <w:szCs w:val="20"/>
+                <w:lang w:val="en-US"/>
+              </w:rPr>
+              <w:t xml:space="preserve">    isParentOf(parent("Alexey Romanov", m), "Morgan Romanov").</w:t>
+            </w:r>
+          </w:p>
+          <w:p>
+            <w:pPr>
+              <w:pStyle w:val="Programs"/>
+              <w:rPr>
+                <w:szCs w:val="20"/>
+                <w:lang w:val="en-US"/>
+              </w:rPr>
+            </w:pPr>
+            <w:r>
+              <w:rPr>
+                <w:szCs w:val="20"/>
+                <w:lang w:val="en-US"/>
+              </w:rPr>
+              <w:t xml:space="preserve">    isParentOf(parent("Alexandra Romanova", w), "Morgan Romanov").</w:t>
+            </w:r>
+          </w:p>
+          <w:p>
+            <w:pPr>
+              <w:pStyle w:val="Programs"/>
+              <w:rPr>
+                <w:szCs w:val="20"/>
+                <w:lang w:val="en-US"/>
+              </w:rPr>
+            </w:pPr>
+            <w:r>
+              <w:rPr>
+                <w:szCs w:val="20"/>
+                <w:lang w:val="en-US"/>
+              </w:rPr>
+              <w:t xml:space="preserve">    </w:t>
+            </w:r>
+          </w:p>
+          <w:p>
+            <w:pPr>
+              <w:pStyle w:val="Programs"/>
+              <w:rPr>
+                <w:szCs w:val="20"/>
+                <w:lang w:val="en-US"/>
+              </w:rPr>
+            </w:pPr>
+            <w:r>
+              <w:rPr>
+                <w:szCs w:val="20"/>
+                <w:lang w:val="en-US"/>
+              </w:rPr>
+              <w:t xml:space="preserve">    isParentOf(parent("Helen Romanova", w), "Alexey Romanov").</w:t>
+            </w:r>
+          </w:p>
+          <w:p>
+            <w:pPr>
+              <w:pStyle w:val="Programs"/>
+              <w:rPr>
+                <w:szCs w:val="20"/>
+                <w:lang w:val="en-US"/>
+              </w:rPr>
+            </w:pPr>
+            <w:r>
+              <w:rPr>
+                <w:szCs w:val="20"/>
+                <w:lang w:val="en-US"/>
+              </w:rPr>
+              <w:t xml:space="preserve">    isParentOf(parent("Vasiliy Romanov", m), "Alexey Romanov").</w:t>
+            </w:r>
+          </w:p>
+          <w:p>
+            <w:pPr>
+              <w:pStyle w:val="Programs"/>
+              <w:rPr>
+                <w:szCs w:val="20"/>
+                <w:lang w:val="en-US"/>
+              </w:rPr>
+            </w:pPr>
+          </w:p>
+          <w:p>
+            <w:pPr>
+              <w:pStyle w:val="Programs"/>
+              <w:rPr>
+                <w:szCs w:val="20"/>
+                <w:lang w:val="en-US"/>
+              </w:rPr>
+            </w:pPr>
+            <w:r>
+              <w:rPr>
+                <w:szCs w:val="20"/>
+                <w:lang w:val="en-US"/>
+              </w:rPr>
+              <w:t xml:space="preserve">    isParentOf(parent("Klavdiya Portak", w), "Helen Romanova").</w:t>
+            </w:r>
+          </w:p>
+          <w:p>
+            <w:pPr>
+              <w:pStyle w:val="Programs"/>
+              <w:rPr>
+                <w:szCs w:val="20"/>
+                <w:lang w:val="en-US"/>
+              </w:rPr>
+            </w:pPr>
+            <w:r>
+              <w:rPr>
+                <w:szCs w:val="20"/>
+                <w:lang w:val="en-US"/>
+              </w:rPr>
+              <w:t xml:space="preserve">    isParentOf(parent("Evheny Portak", m), "Helen Romanova").</w:t>
+            </w:r>
+          </w:p>
+          <w:p>
+            <w:pPr>
+              <w:pStyle w:val="Programs"/>
+              <w:rPr>
+                <w:szCs w:val="20"/>
+                <w:lang w:val="en-US"/>
+              </w:rPr>
+            </w:pPr>
+          </w:p>
+          <w:p>
+            <w:pPr>
+              <w:pStyle w:val="Programs"/>
+              <w:rPr>
+                <w:szCs w:val="20"/>
+                <w:lang w:val="en-US"/>
+              </w:rPr>
+            </w:pPr>
+            <w:r>
+              <w:rPr>
+                <w:szCs w:val="20"/>
+                <w:lang w:val="en-US"/>
+              </w:rPr>
+              <w:t xml:space="preserve">    isParentOf(parent("Valentina Romanova", w), "Vasiliy Romanov").</w:t>
+            </w:r>
+          </w:p>
+          <w:p>
+            <w:pPr>
+              <w:pStyle w:val="Programs"/>
+              <w:rPr>
+                <w:szCs w:val="20"/>
+                <w:lang w:val="en-US"/>
+              </w:rPr>
+            </w:pPr>
+            <w:r>
+              <w:rPr>
+                <w:szCs w:val="20"/>
+                <w:lang w:val="en-US"/>
+              </w:rPr>
+              <w:t xml:space="preserve">    isParentOf(parent("Elisey Romanov", m), "Vasiliy Romanov").</w:t>
+            </w:r>
+          </w:p>
+          <w:p>
+            <w:pPr>
+              <w:pStyle w:val="Programs"/>
+              <w:rPr>
+                <w:szCs w:val="20"/>
+                <w:lang w:val="en-US"/>
+              </w:rPr>
+            </w:pPr>
+          </w:p>
+          <w:p>
+            <w:pPr>
+              <w:pStyle w:val="Programs"/>
+              <w:rPr>
+                <w:szCs w:val="20"/>
+                <w:lang w:val="en-US"/>
+              </w:rPr>
+            </w:pPr>
+            <w:r>
+              <w:rPr>
+                <w:szCs w:val="20"/>
+                <w:lang w:val="en-US"/>
+              </w:rPr>
+              <w:t xml:space="preserve">    isParentOf(parent("Anastasia Grishkovec", w), "Alexandra Romanova").</w:t>
+            </w:r>
+          </w:p>
+          <w:p>
+            <w:pPr>
+              <w:pStyle w:val="Programs"/>
+              <w:rPr>
+                <w:szCs w:val="20"/>
+                <w:lang w:val="en-US"/>
+              </w:rPr>
+            </w:pPr>
+            <w:r>
+              <w:rPr>
+                <w:szCs w:val="20"/>
+                <w:lang w:val="en-US"/>
+              </w:rPr>
+              <w:t xml:space="preserve">    isParentOf(parent("Gennadiy Sehenswurdigkeiten", m), "Alexandra Romanova").</w:t>
+            </w:r>
+          </w:p>
+          <w:p>
+            <w:pPr>
+              <w:pStyle w:val="Programs"/>
+              <w:rPr>
+                <w:szCs w:val="20"/>
+                <w:lang w:val="en-US"/>
+              </w:rPr>
+            </w:pPr>
+          </w:p>
+          <w:p>
+            <w:pPr>
+              <w:pStyle w:val="Programs"/>
+              <w:rPr>
+                <w:szCs w:val="20"/>
+                <w:lang w:val="en-US"/>
+              </w:rPr>
+            </w:pPr>
+            <w:r>
+              <w:rPr>
+                <w:szCs w:val="20"/>
+                <w:lang w:val="en-US"/>
+              </w:rPr>
+              <w:t xml:space="preserve">    isParentOf(parent("Irina Grishkovec", w), "Anastasia Grishkovec").</w:t>
+            </w:r>
+          </w:p>
+          <w:p>
+            <w:pPr>
+              <w:pStyle w:val="Programs"/>
+              <w:rPr>
+                <w:szCs w:val="20"/>
+                <w:lang w:val="en-US"/>
+              </w:rPr>
+            </w:pPr>
+            <w:r>
+              <w:rPr>
+                <w:szCs w:val="20"/>
+                <w:lang w:val="en-US"/>
+              </w:rPr>
+              <w:t xml:space="preserve">    isParentOf(parent("Sergey Grishkovec", m), "Anastasia Grishkovec").</w:t>
+            </w:r>
+          </w:p>
+          <w:p>
+            <w:pPr>
+              <w:pStyle w:val="Programs"/>
+              <w:rPr>
+                <w:szCs w:val="20"/>
+                <w:lang w:val="en-US"/>
+              </w:rPr>
+            </w:pPr>
+          </w:p>
+          <w:p>
+            <w:pPr>
+              <w:pStyle w:val="Programs"/>
+              <w:rPr>
+                <w:szCs w:val="20"/>
+                <w:lang w:val="en-US"/>
+              </w:rPr>
+            </w:pPr>
+            <w:r>
+              <w:rPr>
+                <w:szCs w:val="20"/>
+                <w:lang w:val="en-US"/>
+              </w:rPr>
+              <w:t xml:space="preserve">    isParentOf(parent("Klavdiya Sehenswurdigkeiten", w), "Gennadiy Sehenswurdigkeiten").</w:t>
+            </w:r>
+          </w:p>
+          <w:p>
+            <w:pPr>
+              <w:pStyle w:val="Programs"/>
+              <w:rPr>
+                <w:szCs w:val="20"/>
+                <w:lang w:val="en-US"/>
+              </w:rPr>
+            </w:pPr>
+            <w:r>
+              <w:rPr>
+                <w:szCs w:val="20"/>
+                <w:lang w:val="en-US"/>
+              </w:rPr>
+              <w:t xml:space="preserve">    isParentOf(parent("Dmitry Sehenswurdigkeiten", m), "Gennadiy Sehenswurdigkeiten").</w:t>
+            </w:r>
+          </w:p>
+          <w:p>
+            <w:pPr>
+              <w:pStyle w:val="Programs"/>
+              <w:rPr>
+                <w:szCs w:val="20"/>
+                <w:lang w:val="en-US"/>
+              </w:rPr>
+            </w:pPr>
+          </w:p>
+          <w:p>
+            <w:pPr>
+              <w:pStyle w:val="Programs"/>
+              <w:rPr>
+                <w:szCs w:val="20"/>
+                <w:lang w:val="en-US"/>
+              </w:rPr>
+            </w:pPr>
+            <w:r>
+              <w:rPr>
+                <w:szCs w:val="20"/>
+                <w:lang w:val="en-US"/>
+              </w:rPr>
+              <w:lastRenderedPageBreak/>
+              <w:t xml:space="preserve">    ancestors(ChildName, MothersMother, MothersFather, FathersMother, FathersFather) :-</w:t>
+            </w:r>
+          </w:p>
+          <w:p>
+            <w:pPr>
+              <w:pStyle w:val="Programs"/>
+              <w:rPr>
+                <w:szCs w:val="20"/>
+                <w:lang w:val="en-US"/>
+              </w:rPr>
+            </w:pPr>
+            <w:r>
+              <w:rPr>
+                <w:szCs w:val="20"/>
+                <w:lang w:val="en-US"/>
+              </w:rPr>
+              <w:t xml:space="preserve">        isParentOf(parent(MothersName, w), ChildName), isParentOf(parent(FathersName, m), ChildName),</w:t>
+            </w:r>
+          </w:p>
+          <w:p>
+            <w:pPr>
+              <w:pStyle w:val="Programs"/>
+              <w:rPr>
+                <w:szCs w:val="20"/>
+                <w:lang w:val="en-US"/>
+              </w:rPr>
+            </w:pPr>
+            <w:r>
+              <w:rPr>
+                <w:szCs w:val="20"/>
+                <w:lang w:val="en-US"/>
+              </w:rPr>
+              <w:t xml:space="preserve">        isParentOf(parent(MothersMother, w), MothersName), isParentOf(parent(MothersFather, m), MothersName),</w:t>
+            </w:r>
+          </w:p>
+          <w:p>
+            <w:pPr>
+              <w:pStyle w:val="Programs"/>
+              <w:rPr>
+                <w:szCs w:val="20"/>
+                <w:lang w:val="en-US"/>
+              </w:rPr>
+            </w:pPr>
+            <w:r>
+              <w:rPr>
+                <w:szCs w:val="20"/>
+                <w:lang w:val="en-US"/>
+              </w:rPr>
+              <w:t xml:space="preserve">        isParentOf(parent(FathersMother, w), FathersName), isParentOf(parent(FathersFather, m), FathersName).</w:t>
+            </w:r>
+          </w:p>
+          <w:p>
+            <w:pPr>
+              <w:pStyle w:val="Programs"/>
+              <w:rPr>
+                <w:szCs w:val="20"/>
+                <w:lang w:val="en-US"/>
+              </w:rPr>
+            </w:pPr>
+          </w:p>
+          <w:p>
+            <w:pPr>
+              <w:pStyle w:val="Programs"/>
+              <w:rPr>
+                <w:szCs w:val="20"/>
+                <w:lang w:val="en-US"/>
+              </w:rPr>
+            </w:pPr>
+            <w:r>
+              <w:rPr>
+                <w:szCs w:val="20"/>
+                <w:lang w:val="en-US"/>
+              </w:rPr>
+              <w:t>goal</w:t>
+            </w:r>
+          </w:p>
+          <w:p>
+            <w:pPr>
+              <w:pStyle w:val="Programs"/>
+              <w:rPr>
+                <w:szCs w:val="20"/>
+                <w:lang w:val="en-US"/>
+              </w:rPr>
+            </w:pPr>
+            <w:r>
+              <w:rPr>
+                <w:szCs w:val="20"/>
+                <w:lang w:val="en-US"/>
+              </w:rPr>
+              <w:t xml:space="preserve">    % ancestors("Morgan Romanov", MothersMotherName, _, FathersMotherName, _)</w:t>
+            </w:r>
+          </w:p>
+          <w:p>
+            <w:pPr>
+              <w:pStyle w:val="Programs"/>
+              <w:rPr>
+                <w:szCs w:val="20"/>
+                <w:lang w:val="en-US"/>
+              </w:rPr>
+            </w:pPr>
+            <w:r>
+              <w:rPr>
+                <w:szCs w:val="20"/>
+                <w:lang w:val="en-US"/>
+              </w:rPr>
+              <w:t xml:space="preserve">    % Point 1</w:t>
+            </w:r>
+          </w:p>
+          <w:p>
+            <w:pPr>
+              <w:pStyle w:val="Programs"/>
+              <w:rPr>
+                <w:szCs w:val="20"/>
+                <w:lang w:val="en-US"/>
+              </w:rPr>
+            </w:pPr>
+            <w:r>
+              <w:rPr>
+                <w:szCs w:val="20"/>
+                <w:lang w:val="en-US"/>
+              </w:rPr>
+              <w:t xml:space="preserve">    % MothersMotherName=Anastasia Grishkovec,</w:t>
+            </w:r>
+          </w:p>
+          <w:p>
+            <w:pPr>
+              <w:pStyle w:val="Programs"/>
+              <w:rPr>
+                <w:szCs w:val="20"/>
+                <w:lang w:val="en-US"/>
+              </w:rPr>
+            </w:pPr>
+            <w:r>
+              <w:rPr>
+                <w:szCs w:val="20"/>
+                <w:lang w:val="en-US"/>
+              </w:rPr>
+              <w:t xml:space="preserve">    % FathersMotherName=Helen Romanova</w:t>
+            </w:r>
+          </w:p>
+          <w:p>
+            <w:pPr>
+              <w:pStyle w:val="Programs"/>
+              <w:rPr>
+                <w:szCs w:val="20"/>
+                <w:lang w:val="en-US"/>
+              </w:rPr>
+            </w:pPr>
+            <w:r>
+              <w:rPr>
+                <w:szCs w:val="20"/>
+                <w:lang w:val="en-US"/>
+              </w:rPr>
+              <w:t xml:space="preserve">    </w:t>
+            </w:r>
+          </w:p>
+          <w:p>
+            <w:pPr>
+              <w:pStyle w:val="Programs"/>
+              <w:rPr>
+                <w:szCs w:val="20"/>
+                <w:lang w:val="en-US"/>
+              </w:rPr>
+            </w:pPr>
+            <w:r>
+              <w:rPr>
+                <w:szCs w:val="20"/>
+                <w:lang w:val="en-US"/>
+              </w:rPr>
+              <w:t xml:space="preserve">    % ancestors("Morgan Romanov", _, MothersFatherName, _, FathersFatherName)</w:t>
+            </w:r>
+          </w:p>
+          <w:p>
+            <w:pPr>
+              <w:pStyle w:val="Programs"/>
+              <w:rPr>
+                <w:szCs w:val="20"/>
+                <w:lang w:val="en-US"/>
+              </w:rPr>
+            </w:pPr>
+            <w:r>
+              <w:rPr>
+                <w:szCs w:val="20"/>
+                <w:lang w:val="en-US"/>
+              </w:rPr>
+              <w:t xml:space="preserve">    % Point 2</w:t>
+            </w:r>
+          </w:p>
+          <w:p>
+            <w:pPr>
+              <w:pStyle w:val="Programs"/>
+              <w:rPr>
+                <w:szCs w:val="20"/>
+                <w:lang w:val="en-US"/>
+              </w:rPr>
+            </w:pPr>
+            <w:r>
+              <w:rPr>
+                <w:szCs w:val="20"/>
+                <w:lang w:val="en-US"/>
+              </w:rPr>
+              <w:t xml:space="preserve">    % MothersFatherName=Gennadiy Sehenswurdigkeiten,</w:t>
+            </w:r>
+          </w:p>
+          <w:p>
+            <w:pPr>
+              <w:pStyle w:val="Programs"/>
+              <w:rPr>
+                <w:szCs w:val="20"/>
+                <w:lang w:val="en-US"/>
+              </w:rPr>
+            </w:pPr>
+            <w:r>
+              <w:rPr>
+                <w:szCs w:val="20"/>
+                <w:lang w:val="en-US"/>
+              </w:rPr>
+              <w:t xml:space="preserve">    % FathersFatherName=Vasiliy Romanov</w:t>
+            </w:r>
+          </w:p>
+          <w:p>
+            <w:pPr>
+              <w:pStyle w:val="Programs"/>
+              <w:rPr>
+                <w:szCs w:val="20"/>
+                <w:lang w:val="en-US"/>
+              </w:rPr>
+            </w:pPr>
+            <w:r>
+              <w:rPr>
+                <w:szCs w:val="20"/>
+                <w:lang w:val="en-US"/>
+              </w:rPr>
+              <w:t xml:space="preserve">    </w:t>
+            </w:r>
+          </w:p>
+          <w:p>
+            <w:pPr>
+              <w:pStyle w:val="Programs"/>
+              <w:rPr>
+                <w:szCs w:val="20"/>
+                <w:lang w:val="en-US"/>
+              </w:rPr>
+            </w:pPr>
+            <w:r>
+              <w:rPr>
+                <w:szCs w:val="20"/>
+                <w:lang w:val="en-US"/>
+              </w:rPr>
+              <w:t xml:space="preserve">    % ancestors("Alexey Romanov", MothersMotherName, MothersFatherName, FathersMotherName, FathersFatherName)</w:t>
+            </w:r>
+          </w:p>
+          <w:p>
+            <w:pPr>
+              <w:pStyle w:val="Programs"/>
+              <w:rPr>
+                <w:szCs w:val="20"/>
+                <w:lang w:val="en-US"/>
+              </w:rPr>
+            </w:pPr>
+            <w:r>
+              <w:rPr>
+                <w:szCs w:val="20"/>
+                <w:lang w:val="en-US"/>
+              </w:rPr>
+              <w:t xml:space="preserve">    % Point 3</w:t>
+            </w:r>
+          </w:p>
+          <w:p>
+            <w:pPr>
+              <w:pStyle w:val="Programs"/>
+              <w:rPr>
+                <w:szCs w:val="20"/>
+                <w:lang w:val="en-US"/>
+              </w:rPr>
+            </w:pPr>
+            <w:r>
+              <w:rPr>
+                <w:szCs w:val="20"/>
+                <w:lang w:val="en-US"/>
+              </w:rPr>
+              <w:t xml:space="preserve">    % MothersMotherName=Klavdiya Portak, </w:t>
+            </w:r>
+          </w:p>
+          <w:p>
+            <w:pPr>
+              <w:pStyle w:val="Programs"/>
+              <w:rPr>
+                <w:szCs w:val="20"/>
+                <w:lang w:val="en-US"/>
+              </w:rPr>
+            </w:pPr>
+            <w:r>
+              <w:rPr>
+                <w:szCs w:val="20"/>
+                <w:lang w:val="en-US"/>
+              </w:rPr>
+              <w:t xml:space="preserve">    % MothersFatherName=Evheny Portak, </w:t>
+            </w:r>
+          </w:p>
+          <w:p>
+            <w:pPr>
+              <w:pStyle w:val="Programs"/>
+              <w:rPr>
+                <w:szCs w:val="20"/>
+                <w:lang w:val="en-US"/>
+              </w:rPr>
+            </w:pPr>
+            <w:r>
+              <w:rPr>
+                <w:szCs w:val="20"/>
+                <w:lang w:val="en-US"/>
+              </w:rPr>
+              <w:t xml:space="preserve">    % FathersMotherName=Valentina Romanova, </w:t>
+            </w:r>
+          </w:p>
+          <w:p>
+            <w:pPr>
+              <w:pStyle w:val="Programs"/>
+              <w:rPr>
+                <w:szCs w:val="20"/>
+                <w:lang w:val="en-US"/>
+              </w:rPr>
+            </w:pPr>
+            <w:r>
+              <w:rPr>
+                <w:szCs w:val="20"/>
+                <w:lang w:val="en-US"/>
+              </w:rPr>
+              <w:t xml:space="preserve">    % FathersFatherName=Elisey Romanov</w:t>
+            </w:r>
+          </w:p>
+          <w:p>
+            <w:pPr>
+              <w:pStyle w:val="Programs"/>
+              <w:rPr>
+                <w:szCs w:val="20"/>
+                <w:lang w:val="en-US"/>
+              </w:rPr>
+            </w:pPr>
+            <w:r>
+              <w:rPr>
+                <w:szCs w:val="20"/>
+                <w:lang w:val="en-US"/>
+              </w:rPr>
+              <w:t xml:space="preserve">    </w:t>
+            </w:r>
+          </w:p>
+          <w:p>
+            <w:pPr>
+              <w:pStyle w:val="Programs"/>
+              <w:rPr>
+                <w:szCs w:val="20"/>
+                <w:lang w:val="en-US"/>
+              </w:rPr>
+            </w:pPr>
+            <w:r>
+              <w:rPr>
+                <w:szCs w:val="20"/>
+                <w:lang w:val="en-US"/>
+              </w:rPr>
+              <w:t xml:space="preserve">    % ancestors("Alexey Romanov", MothersMotherName, _, _, _)</w:t>
+            </w:r>
+          </w:p>
+          <w:p>
+            <w:pPr>
+              <w:pStyle w:val="Programs"/>
+              <w:rPr>
+                <w:szCs w:val="20"/>
+                <w:lang w:val="en-US"/>
+              </w:rPr>
+            </w:pPr>
+            <w:r>
+              <w:rPr>
+                <w:szCs w:val="20"/>
+                <w:lang w:val="en-US"/>
+              </w:rPr>
+              <w:t xml:space="preserve">    % Point 4</w:t>
+            </w:r>
+          </w:p>
+          <w:p>
+            <w:pPr>
+              <w:pStyle w:val="Programs"/>
+              <w:rPr>
+                <w:szCs w:val="20"/>
+                <w:lang w:val="en-US"/>
+              </w:rPr>
+            </w:pPr>
+            <w:r>
+              <w:rPr>
+                <w:szCs w:val="20"/>
+                <w:lang w:val="en-US"/>
+              </w:rPr>
+              <w:t xml:space="preserve">    % MothersMotherName=Klavdiya Portak</w:t>
+            </w:r>
+          </w:p>
+          <w:p>
+            <w:pPr>
+              <w:pStyle w:val="Programs"/>
+              <w:rPr>
+                <w:szCs w:val="20"/>
+                <w:lang w:val="en-US"/>
+              </w:rPr>
+            </w:pPr>
+            <w:r>
+              <w:rPr>
+                <w:szCs w:val="20"/>
+                <w:lang w:val="en-US"/>
+              </w:rPr>
+              <w:t xml:space="preserve">    </w:t>
+            </w:r>
+          </w:p>
+          <w:p>
+            <w:pPr>
+              <w:pStyle w:val="Programs"/>
+              <w:rPr>
+                <w:szCs w:val="20"/>
+                <w:lang w:val="en-US"/>
+              </w:rPr>
+            </w:pPr>
+            <w:r>
+              <w:rPr>
+                <w:szCs w:val="20"/>
+                <w:lang w:val="en-US"/>
+              </w:rPr>
+              <w:t xml:space="preserve">    ancestors("Alexandra Romanova", MothersMotherName, MothersFatherName, _, _)</w:t>
+            </w:r>
+          </w:p>
+          <w:p>
+            <w:pPr>
+              <w:pStyle w:val="Programs"/>
+              <w:rPr>
+                <w:szCs w:val="20"/>
+                <w:lang w:val="en-US"/>
+              </w:rPr>
+            </w:pPr>
+            <w:r>
+              <w:rPr>
+                <w:szCs w:val="20"/>
+                <w:lang w:val="en-US"/>
+              </w:rPr>
+              <w:t xml:space="preserve">    % Point 5</w:t>
+            </w:r>
+          </w:p>
+          <w:p>
+            <w:pPr>
+              <w:pStyle w:val="Programs"/>
+              <w:rPr>
+                <w:szCs w:val="20"/>
+                <w:lang w:val="en-US"/>
+              </w:rPr>
+            </w:pPr>
+            <w:r>
+              <w:rPr>
+                <w:szCs w:val="20"/>
+                <w:lang w:val="en-US"/>
+              </w:rPr>
+              <w:t xml:space="preserve">    % MothersMotherName=Irina Grishkovec,</w:t>
+            </w:r>
+          </w:p>
+          <w:p>
+            <w:pPr>
+              <w:pStyle w:val="Programs"/>
+              <w:rPr>
+                <w:szCs w:val="20"/>
+                <w:lang w:val="en-US"/>
+              </w:rPr>
+            </w:pPr>
+            <w:r>
+              <w:rPr>
+                <w:szCs w:val="20"/>
+                <w:lang w:val="en-US"/>
+              </w:rPr>
+              <w:t xml:space="preserve">    % MothersFatherName=Sergey Grishkovec</w:t>
+            </w:r>
+          </w:p>
+          <w:p>
+            <w:pPr>
+              <w:pStyle w:val="Programs"/>
+              <w:rPr>
+                <w:szCs w:val="20"/>
+              </w:rPr>
+            </w:pPr>
+            <w:r>
+              <w:rPr>
+                <w:szCs w:val="20"/>
+                <w:lang w:val="en-US"/>
+              </w:rPr>
+              <w:t xml:space="preserve">    </w:t>
+            </w:r>
+            <w:r>
+              <w:rPr>
+                <w:szCs w:val="20"/>
+              </w:rPr>
+              <w:t>.</w:t>
+            </w:r>
+          </w:p>
+          <w:p>
+            <w:pPr>
+              <w:pStyle w:val="Programs"/>
+            </w:pPr>
+          </w:p>
+        </w:tc>
+      </w:tr>
+    </w:tbl>
+    <w:p/>
     <w:p>
       <w:pPr>
+        <w:pStyle w:val="Programs"/>
         <w:rPr>
           <w:szCs w:val="20"/>
+          <w:lang w:val="en-US"/>
         </w:rPr>
       </w:pPr>
       <w:r>
         <w:rPr>
           <w:szCs w:val="20"/>
-        </w:rPr>
-        <w:t>Словесное описание порядка поиска ответа на вопрос для задания 1.</w:t>
-      </w:r>
-    </w:p>
-    <w:p>
-      <w:pPr>
-        <w:pStyle w:val="Programs"/>
-        <w:rPr>
-          <w:color w:val="000000" w:themeColor="text1"/>
-          <w:sz w:val="16"/>
-          <w:szCs w:val="16"/>
-          <w:lang w:val="en-US" w:eastAsia="ru-RU"/>
-        </w:rPr>
-      </w:pPr>
-      <w:proofErr w:type="spellStart"/>
-      <w:r>
-        <w:rPr>
-          <w:color w:val="000000" w:themeColor="text1"/>
-          <w:sz w:val="16"/>
-          <w:szCs w:val="16"/>
-          <w:lang w:val="en-US" w:eastAsia="ru-RU"/>
-        </w:rPr>
-        <w:t>getNCTDbyCarBrandColor</w:t>
-      </w:r>
-      <w:proofErr w:type="spellEnd"/>
-      <w:r>
-        <w:rPr>
-          <w:color w:val="000000" w:themeColor="text1"/>
-          <w:sz w:val="16"/>
-          <w:szCs w:val="16"/>
-          <w:lang w:val="en-US" w:eastAsia="ru-RU"/>
-        </w:rPr>
-        <w:t xml:space="preserve">("Volvo", "Dark Blue", </w:t>
-      </w:r>
-      <w:proofErr w:type="spellStart"/>
-      <w:r>
-        <w:rPr>
-          <w:color w:val="000000" w:themeColor="text1"/>
-          <w:sz w:val="16"/>
-          <w:szCs w:val="16"/>
-          <w:lang w:val="en-US" w:eastAsia="ru-RU"/>
-        </w:rPr>
-        <w:t>LName</w:t>
-      </w:r>
-      <w:proofErr w:type="spellEnd"/>
-      <w:r>
-        <w:rPr>
-          <w:color w:val="000000" w:themeColor="text1"/>
-          <w:sz w:val="16"/>
-          <w:szCs w:val="16"/>
-          <w:lang w:val="en-US" w:eastAsia="ru-RU"/>
-        </w:rPr>
-        <w:t>, City, Telephone, Bank)</w:t>
+          <w:lang w:val="en-US"/>
+        </w:rPr>
+        <w:t>ancestors("Alexey Romanov", MothersMotherName, _, _, _)</w:t>
       </w:r>
     </w:p>
     <w:tbl>
@@ -1264,8 +2174,42 @@
               <w:rPr>
                 <w:sz w:val="16"/>
                 <w:szCs w:val="16"/>
-              </w:rPr>
-            </w:pPr>
+                <w:lang w:val="en-US"/>
+              </w:rPr>
+            </w:pPr>
+            <w:r>
+              <w:rPr>
+                <w:sz w:val="16"/>
+                <w:szCs w:val="16"/>
+                <w:lang w:val="en-US"/>
+              </w:rPr>
+              <w:t>Ancestors(“Alexey Romanov”, MothersMotherName, _, _, _)</w:t>
+            </w:r>
+          </w:p>
+          <w:p>
+            <w:pPr>
+              <w:pStyle w:val="Programs"/>
+              <w:rPr>
+                <w:sz w:val="16"/>
+                <w:szCs w:val="16"/>
+              </w:rPr>
+            </w:pPr>
+          </w:p>
+          <w:p>
+            <w:pPr>
+              <w:pStyle w:val="Programs"/>
+              <w:rPr>
+                <w:sz w:val="16"/>
+                <w:szCs w:val="16"/>
+              </w:rPr>
+            </w:pPr>
+            <w:r>
+              <w:rPr>
+                <w:sz w:val="16"/>
+                <w:szCs w:val="16"/>
+              </w:rPr>
+              <w:t>Резольвента непуста, запуск алгоритма унификации для терма, извлекаемого из стека</w:t>
+            </w:r>
           </w:p>
         </w:tc>
         <w:tc>
@@ -1285,116 +2229,81 @@
               <w:rPr>
                 <w:sz w:val="16"/>
                 <w:szCs w:val="16"/>
-              </w:rPr>
-              <w:t>Сравнение</w:t>
-            </w:r>
-            <w:r>
-              <w:rPr>
-                <w:sz w:val="16"/>
-                <w:szCs w:val="16"/>
-                <w:lang w:val="en-US"/>
-              </w:rPr>
-              <w:t>:</w:t>
-            </w:r>
-          </w:p>
-          <w:p>
-            <w:pPr>
-              <w:pStyle w:val="Programs"/>
-              <w:rPr>
-                <w:sz w:val="16"/>
-                <w:szCs w:val="16"/>
-                <w:lang w:val="en-US"/>
-              </w:rPr>
-            </w:pPr>
-            <w:proofErr w:type="spellStart"/>
-            <w:r>
-              <w:rPr>
-                <w:sz w:val="16"/>
-                <w:szCs w:val="16"/>
-                <w:lang w:val="en-US"/>
-              </w:rPr>
-              <w:t>getNCTDbyCarBrandColor</w:t>
-            </w:r>
-            <w:proofErr w:type="spellEnd"/>
-            <w:r>
-              <w:rPr>
-                <w:sz w:val="16"/>
-                <w:szCs w:val="16"/>
-                <w:lang w:val="en-US"/>
-              </w:rPr>
-              <w:t xml:space="preserve">("Volvo", "Dark Blue", </w:t>
-            </w:r>
-            <w:proofErr w:type="spellStart"/>
-            <w:r>
-              <w:rPr>
-                <w:sz w:val="16"/>
-                <w:szCs w:val="16"/>
-                <w:lang w:val="en-US"/>
-              </w:rPr>
-              <w:t>LName</w:t>
-            </w:r>
-            <w:proofErr w:type="spellEnd"/>
-            <w:r>
-              <w:rPr>
-                <w:sz w:val="16"/>
-                <w:szCs w:val="16"/>
-                <w:lang w:val="en-US"/>
-              </w:rPr>
-              <w:t xml:space="preserve">, City, Telephone, Bank) = </w:t>
-            </w:r>
-            <w:proofErr w:type="spellStart"/>
-            <w:r>
-              <w:rPr>
-                <w:sz w:val="16"/>
-                <w:szCs w:val="16"/>
-                <w:lang w:val="en-US"/>
-              </w:rPr>
-              <w:t>hasPhone</w:t>
-            </w:r>
-            <w:proofErr w:type="spellEnd"/>
-            <w:r>
-              <w:rPr>
-                <w:sz w:val="16"/>
-                <w:szCs w:val="16"/>
-                <w:lang w:val="en-US"/>
-              </w:rPr>
-              <w:t>("</w:t>
-            </w:r>
-            <w:proofErr w:type="spellStart"/>
-            <w:r>
-              <w:rPr>
-                <w:sz w:val="16"/>
-                <w:szCs w:val="16"/>
-                <w:lang w:val="en-US"/>
-              </w:rPr>
-              <w:t>Perestoronin</w:t>
-            </w:r>
-            <w:proofErr w:type="spellEnd"/>
-            <w:r>
-              <w:rPr>
-                <w:sz w:val="16"/>
-                <w:szCs w:val="16"/>
-                <w:lang w:val="en-US"/>
-              </w:rPr>
-              <w:t>", "+79991112233", address("Moscow", "</w:t>
-            </w:r>
-            <w:proofErr w:type="spellStart"/>
-            <w:r>
-              <w:rPr>
-                <w:sz w:val="16"/>
-                <w:szCs w:val="16"/>
-                <w:lang w:val="en-US"/>
-              </w:rPr>
-              <w:t>Golubinskaya</w:t>
-            </w:r>
-            <w:proofErr w:type="spellEnd"/>
-            <w:r>
-              <w:rPr>
-                <w:sz w:val="16"/>
-                <w:szCs w:val="16"/>
-                <w:lang w:val="en-US"/>
-              </w:rPr>
-              <w:t>", "28/77", 333)).</w:t>
+                <w:lang w:val="en-US"/>
+              </w:rPr>
+              <w:t>Ancestors</w:t>
+            </w:r>
+            <w:r>
+              <w:rPr>
+                <w:sz w:val="16"/>
+                <w:szCs w:val="16"/>
+                <w:lang w:val="en-US"/>
+              </w:rPr>
+              <w:t>(“</w:t>
+            </w:r>
+            <w:r>
+              <w:rPr>
+                <w:sz w:val="16"/>
+                <w:szCs w:val="16"/>
+                <w:lang w:val="en-US"/>
+              </w:rPr>
+              <w:t>Alexey</w:t>
+            </w:r>
+            <w:r>
+              <w:rPr>
+                <w:sz w:val="16"/>
+                <w:szCs w:val="16"/>
+                <w:lang w:val="en-US"/>
+              </w:rPr>
+              <w:t xml:space="preserve"> </w:t>
+            </w:r>
+            <w:r>
+              <w:rPr>
+                <w:sz w:val="16"/>
+                <w:szCs w:val="16"/>
+                <w:lang w:val="en-US"/>
+              </w:rPr>
+              <w:t>Romanov</w:t>
+            </w:r>
+            <w:r>
+              <w:rPr>
+                <w:sz w:val="16"/>
+                <w:szCs w:val="16"/>
+                <w:lang w:val="en-US"/>
+              </w:rPr>
+              <w:t xml:space="preserve">”, </w:t>
+            </w:r>
+            <w:r>
+              <w:rPr>
+                <w:sz w:val="16"/>
+                <w:szCs w:val="16"/>
+                <w:lang w:val="en-US"/>
+              </w:rPr>
+              <w:t>MothersMotherName</w:t>
+            </w:r>
+            <w:r>
+              <w:rPr>
+                <w:sz w:val="16"/>
+                <w:szCs w:val="16"/>
+                <w:lang w:val="en-US"/>
+              </w:rPr>
+              <w:t>, _, _, _)</w:t>
+            </w:r>
+            <w:r>
+              <w:rPr>
+                <w:sz w:val="16"/>
+                <w:szCs w:val="16"/>
+                <w:lang w:val="en-US"/>
+              </w:rPr>
+              <w:t xml:space="preserve"> = </w:t>
+            </w:r>
+            <w:r>
+              <w:rPr>
+                <w:sz w:val="16"/>
+                <w:szCs w:val="16"/>
+                <w:lang w:val="en-US"/>
+              </w:rPr>
+              <w:t>isParentOf(parent("Alexey Romanov", m), "Morgan Romanov").</w:t>
             </w:r>
           </w:p>
           <w:p>
@@ -1478,6 +2387,7 @@
         <w:rPr>
           <w:b/>
           <w:bCs/>
+          <w:lang w:val="en-US"/>
         </w:rPr>
       </w:pPr>
       <w:r>
@@ -1571,6 +2481,7 @@
     </w:p>
     <w:p>
       <w:r>
+        <w:lastRenderedPageBreak/>
         <w:t>Убедиться в правильности результатов. Для каждого случая из пункта 2 обосновать необходимость всех условий тела. Для одного из вариантов ВОПРОСА и каждого варианта задания 2 составить таблицу, отражающую конкретный порядок работы системы.</w:t>
       </w:r>
     </w:p>
@@ -1589,6 +2500,2475 @@
       <w:r>
         <w:t>Требуется ответить на вопрос: «За счет чего может быть достигнута эффективность работы системы?»</w:t>
       </w:r>
+    </w:p>
+    <w:tbl>
+      <w:tblPr>
+        <w:tblStyle w:val="a3"/>
+        <w:tblW w:w="0" w:type="auto"/>
+        <w:tblLook w:val="04A0" w:firstRow="1" w:lastRow="0" w:firstColumn="1" w:lastColumn="0" w:noHBand="0" w:noVBand="1"/>
+      </w:tblPr>
+      <w:tblGrid>
+        <w:gridCol w:w="9345"/>
+      </w:tblGrid>
+      <w:tr>
+        <w:tc>
+          <w:tcPr>
+            <w:tcW w:w="9345" w:type="dxa"/>
+          </w:tcPr>
+          <w:p>
+            <w:pPr>
+              <w:pStyle w:val="Programs"/>
+              <w:rPr>
+                <w:szCs w:val="20"/>
+                <w:lang w:val="en-US"/>
+              </w:rPr>
+            </w:pPr>
+            <w:r>
+              <w:rPr>
+                <w:szCs w:val="20"/>
+                <w:lang w:val="en-US"/>
+              </w:rPr>
+              <w:t>predicates</w:t>
+            </w:r>
+          </w:p>
+          <w:p>
+            <w:pPr>
+              <w:pStyle w:val="Programs"/>
+              <w:rPr>
+                <w:szCs w:val="20"/>
+                <w:lang w:val="en-US"/>
+              </w:rPr>
+            </w:pPr>
+            <w:r>
+              <w:rPr>
+                <w:szCs w:val="20"/>
+                <w:lang w:val="en-US"/>
+              </w:rPr>
+              <w:t xml:space="preserve">    maxOfTwo(real, real, real).</w:t>
+            </w:r>
+          </w:p>
+          <w:p>
+            <w:pPr>
+              <w:pStyle w:val="Programs"/>
+              <w:rPr>
+                <w:szCs w:val="20"/>
+                <w:lang w:val="en-US"/>
+              </w:rPr>
+            </w:pPr>
+            <w:r>
+              <w:rPr>
+                <w:szCs w:val="20"/>
+                <w:lang w:val="en-US"/>
+              </w:rPr>
+              <w:t xml:space="preserve">    maxOfTwoCut(real, real, real).</w:t>
+            </w:r>
+          </w:p>
+          <w:p>
+            <w:pPr>
+              <w:pStyle w:val="Programs"/>
+              <w:rPr>
+                <w:szCs w:val="20"/>
+                <w:lang w:val="en-US"/>
+              </w:rPr>
+            </w:pPr>
+            <w:r>
+              <w:rPr>
+                <w:szCs w:val="20"/>
+                <w:lang w:val="en-US"/>
+              </w:rPr>
+              <w:t xml:space="preserve">    maxOfThree(real, real, real, real).</w:t>
+            </w:r>
+          </w:p>
+          <w:p>
+            <w:pPr>
+              <w:pStyle w:val="Programs"/>
+              <w:rPr>
+                <w:szCs w:val="20"/>
+                <w:lang w:val="en-US"/>
+              </w:rPr>
+            </w:pPr>
+            <w:r>
+              <w:rPr>
+                <w:szCs w:val="20"/>
+                <w:lang w:val="en-US"/>
+              </w:rPr>
+              <w:t xml:space="preserve">    maxOfThreeCut(real, real, real, real).</w:t>
+            </w:r>
+          </w:p>
+          <w:p>
+            <w:pPr>
+              <w:pStyle w:val="Programs"/>
+              <w:rPr>
+                <w:szCs w:val="20"/>
+                <w:lang w:val="en-US"/>
+              </w:rPr>
+            </w:pPr>
+          </w:p>
+          <w:p>
+            <w:pPr>
+              <w:pStyle w:val="Programs"/>
+              <w:rPr>
+                <w:szCs w:val="20"/>
+                <w:lang w:val="en-US"/>
+              </w:rPr>
+            </w:pPr>
+            <w:r>
+              <w:rPr>
+                <w:szCs w:val="20"/>
+                <w:lang w:val="en-US"/>
+              </w:rPr>
+              <w:t>clauses</w:t>
+            </w:r>
+          </w:p>
+          <w:p>
+            <w:pPr>
+              <w:pStyle w:val="Programs"/>
+              <w:rPr>
+                <w:szCs w:val="20"/>
+                <w:lang w:val="en-US"/>
+              </w:rPr>
+            </w:pPr>
+            <w:r>
+              <w:rPr>
+                <w:szCs w:val="20"/>
+                <w:lang w:val="en-US"/>
+              </w:rPr>
+              <w:t xml:space="preserve">    maxOfTwo(FVar, SVar, FVar) :- FVar &gt;= SVar.</w:t>
+            </w:r>
+          </w:p>
+          <w:p>
+            <w:pPr>
+              <w:pStyle w:val="Programs"/>
+              <w:rPr>
+                <w:szCs w:val="20"/>
+                <w:lang w:val="en-US"/>
+              </w:rPr>
+            </w:pPr>
+            <w:r>
+              <w:rPr>
+                <w:szCs w:val="20"/>
+                <w:lang w:val="en-US"/>
+              </w:rPr>
+              <w:t xml:space="preserve">    maxOfTwo(FVar, SVar, SVar) :- FVar &lt; SVar.</w:t>
+            </w:r>
+          </w:p>
+          <w:p>
+            <w:pPr>
+              <w:pStyle w:val="Programs"/>
+              <w:rPr>
+                <w:szCs w:val="20"/>
+                <w:lang w:val="en-US"/>
+              </w:rPr>
+            </w:pPr>
+          </w:p>
+          <w:p>
+            <w:pPr>
+              <w:pStyle w:val="Programs"/>
+              <w:rPr>
+                <w:szCs w:val="20"/>
+                <w:lang w:val="en-US"/>
+              </w:rPr>
+            </w:pPr>
+            <w:r>
+              <w:rPr>
+                <w:szCs w:val="20"/>
+                <w:lang w:val="en-US"/>
+              </w:rPr>
+              <w:t xml:space="preserve">    maxOfTwoCut(FVar, SVar, FVar) :- FVar &gt;= SVar, !.</w:t>
+            </w:r>
+          </w:p>
+          <w:p>
+            <w:pPr>
+              <w:pStyle w:val="Programs"/>
+              <w:rPr>
+                <w:szCs w:val="20"/>
+                <w:lang w:val="en-US"/>
+              </w:rPr>
+            </w:pPr>
+            <w:r>
+              <w:rPr>
+                <w:szCs w:val="20"/>
+                <w:lang w:val="en-US"/>
+              </w:rPr>
+              <w:t xml:space="preserve">    maxOfTwoCut(_, SVar, SVar).</w:t>
+            </w:r>
+          </w:p>
+          <w:p>
+            <w:pPr>
+              <w:pStyle w:val="Programs"/>
+              <w:rPr>
+                <w:szCs w:val="20"/>
+                <w:lang w:val="en-US"/>
+              </w:rPr>
+            </w:pPr>
+          </w:p>
+          <w:p>
+            <w:pPr>
+              <w:pStyle w:val="Programs"/>
+              <w:rPr>
+                <w:szCs w:val="20"/>
+                <w:lang w:val="en-US"/>
+              </w:rPr>
+            </w:pPr>
+            <w:r>
+              <w:rPr>
+                <w:szCs w:val="20"/>
+                <w:lang w:val="en-US"/>
+              </w:rPr>
+              <w:t xml:space="preserve">    maxOfThree(FVar, SVar, TVar, FVar) :- FVar &gt;= SVar, FVar &gt;= TVar.</w:t>
+            </w:r>
+          </w:p>
+          <w:p>
+            <w:pPr>
+              <w:pStyle w:val="Programs"/>
+              <w:rPr>
+                <w:szCs w:val="20"/>
+                <w:lang w:val="en-US"/>
+              </w:rPr>
+            </w:pPr>
+            <w:r>
+              <w:rPr>
+                <w:szCs w:val="20"/>
+                <w:lang w:val="en-US"/>
+              </w:rPr>
+              <w:t xml:space="preserve">    maxOfThree(FVar, SVar, TVar, SVar) :- SVar &gt;= FVar, SVar &gt;= TVar.</w:t>
+            </w:r>
+          </w:p>
+          <w:p>
+            <w:pPr>
+              <w:pStyle w:val="Programs"/>
+              <w:rPr>
+                <w:szCs w:val="20"/>
+                <w:lang w:val="en-US"/>
+              </w:rPr>
+            </w:pPr>
+            <w:r>
+              <w:rPr>
+                <w:szCs w:val="20"/>
+                <w:lang w:val="en-US"/>
+              </w:rPr>
+              <w:t xml:space="preserve">    maxOfThree(FVar, SVar, TVar, TVar) :- TVar &gt;= SVar, TVar &gt;= FVar.</w:t>
+            </w:r>
+          </w:p>
+          <w:p>
+            <w:pPr>
+              <w:pStyle w:val="Programs"/>
+              <w:rPr>
+                <w:szCs w:val="20"/>
+                <w:lang w:val="en-US"/>
+              </w:rPr>
+            </w:pPr>
+          </w:p>
+          <w:p>
+            <w:pPr>
+              <w:pStyle w:val="Programs"/>
+              <w:rPr>
+                <w:szCs w:val="20"/>
+                <w:lang w:val="en-US"/>
+              </w:rPr>
+            </w:pPr>
+            <w:r>
+              <w:rPr>
+                <w:szCs w:val="20"/>
+                <w:lang w:val="en-US"/>
+              </w:rPr>
+              <w:t xml:space="preserve">    maxOfThreeCut(FVar, SVar, TVar, FVar) :- FVar &gt;= SVar, FVar &gt;= TVar, !.</w:t>
+            </w:r>
+          </w:p>
+          <w:p>
+            <w:pPr>
+              <w:pStyle w:val="Programs"/>
+              <w:rPr>
+                <w:szCs w:val="20"/>
+                <w:lang w:val="en-US"/>
+              </w:rPr>
+            </w:pPr>
+            <w:r>
+              <w:rPr>
+                <w:szCs w:val="20"/>
+                <w:lang w:val="en-US"/>
+              </w:rPr>
+              <w:t xml:space="preserve">    maxOfThreeCut(_, SVar, TVar, SVar) :- SVar &gt;= TVar, !.</w:t>
+            </w:r>
+          </w:p>
+          <w:p>
+            <w:pPr>
+              <w:pStyle w:val="Programs"/>
+              <w:rPr>
+                <w:szCs w:val="20"/>
+                <w:lang w:val="en-US"/>
+              </w:rPr>
+            </w:pPr>
+            <w:r>
+              <w:rPr>
+                <w:szCs w:val="20"/>
+                <w:lang w:val="en-US"/>
+              </w:rPr>
+              <w:t xml:space="preserve">    maxOfThreeCut(_, _, TVar, TVar).</w:t>
+            </w:r>
+          </w:p>
+          <w:p>
+            <w:pPr>
+              <w:pStyle w:val="Programs"/>
+              <w:rPr>
+                <w:szCs w:val="20"/>
+                <w:lang w:val="en-US"/>
+              </w:rPr>
+            </w:pPr>
+          </w:p>
+          <w:p>
+            <w:pPr>
+              <w:pStyle w:val="Programs"/>
+              <w:rPr>
+                <w:szCs w:val="20"/>
+                <w:lang w:val="en-US"/>
+              </w:rPr>
+            </w:pPr>
+            <w:r>
+              <w:rPr>
+                <w:szCs w:val="20"/>
+                <w:lang w:val="en-US"/>
+              </w:rPr>
+              <w:t>goal</w:t>
+            </w:r>
+          </w:p>
+          <w:p>
+            <w:pPr>
+              <w:pStyle w:val="Programs"/>
+              <w:rPr>
+                <w:szCs w:val="20"/>
+                <w:lang w:val="en-US"/>
+              </w:rPr>
+            </w:pPr>
+            <w:r>
+              <w:rPr>
+                <w:szCs w:val="20"/>
+                <w:lang w:val="en-US"/>
+              </w:rPr>
+              <w:t xml:space="preserve">    maxOfTwo(1.2, 1.333, Max); % 1.333</w:t>
+            </w:r>
+          </w:p>
+          <w:p>
+            <w:pPr>
+              <w:pStyle w:val="Programs"/>
+              <w:rPr>
+                <w:szCs w:val="20"/>
+                <w:lang w:val="en-US"/>
+              </w:rPr>
+            </w:pPr>
+            <w:r>
+              <w:rPr>
+                <w:szCs w:val="20"/>
+                <w:lang w:val="en-US"/>
+              </w:rPr>
+              <w:t xml:space="preserve">    maxOfTwo(1.999, -2, Max); % 1.999</w:t>
+            </w:r>
+          </w:p>
+          <w:p>
+            <w:pPr>
+              <w:pStyle w:val="Programs"/>
+              <w:rPr>
+                <w:szCs w:val="20"/>
+                <w:lang w:val="en-US"/>
+              </w:rPr>
+            </w:pPr>
+            <w:r>
+              <w:rPr>
+                <w:szCs w:val="20"/>
+                <w:lang w:val="en-US"/>
+              </w:rPr>
+              <w:t xml:space="preserve">    maxOfTwo(1.999, 1.999, Max); % 1.999, 1.999</w:t>
+            </w:r>
+          </w:p>
+          <w:p>
+            <w:pPr>
+              <w:pStyle w:val="Programs"/>
+              <w:rPr>
+                <w:szCs w:val="20"/>
+                <w:lang w:val="en-US"/>
+              </w:rPr>
+            </w:pPr>
+          </w:p>
+          <w:p>
+            <w:pPr>
+              <w:pStyle w:val="Programs"/>
+              <w:rPr>
+                <w:szCs w:val="20"/>
+                <w:lang w:val="en-US"/>
+              </w:rPr>
+            </w:pPr>
+            <w:r>
+              <w:rPr>
+                <w:szCs w:val="20"/>
+                <w:lang w:val="en-US"/>
+              </w:rPr>
+              <w:t xml:space="preserve">    maxOfTwoCut(1.2, 1.333, Max); % 1.333</w:t>
+            </w:r>
+          </w:p>
+          <w:p>
+            <w:pPr>
+              <w:pStyle w:val="Programs"/>
+              <w:rPr>
+                <w:szCs w:val="20"/>
+                <w:lang w:val="en-US"/>
+              </w:rPr>
+            </w:pPr>
+            <w:r>
+              <w:rPr>
+                <w:szCs w:val="20"/>
+                <w:lang w:val="en-US"/>
+              </w:rPr>
+              <w:t xml:space="preserve">    maxOfTwoCut(1.999, -2, Max); % 1.999</w:t>
+            </w:r>
+          </w:p>
+          <w:p>
+            <w:pPr>
+              <w:pStyle w:val="Programs"/>
+              <w:rPr>
+                <w:szCs w:val="20"/>
+                <w:lang w:val="en-US"/>
+              </w:rPr>
+            </w:pPr>
+            <w:r>
+              <w:rPr>
+                <w:szCs w:val="20"/>
+                <w:lang w:val="en-US"/>
+              </w:rPr>
+              <w:t xml:space="preserve">    maxOfTwoCut(1.999, 1.999, Max); % 1.999</w:t>
+            </w:r>
+          </w:p>
+          <w:p>
+            <w:pPr>
+              <w:pStyle w:val="Programs"/>
+              <w:rPr>
+                <w:szCs w:val="20"/>
+                <w:lang w:val="en-US"/>
+              </w:rPr>
+            </w:pPr>
+          </w:p>
+          <w:p>
+            <w:pPr>
+              <w:pStyle w:val="Programs"/>
+              <w:rPr>
+                <w:szCs w:val="20"/>
+                <w:lang w:val="en-US"/>
+              </w:rPr>
+            </w:pPr>
+            <w:r>
+              <w:rPr>
+                <w:szCs w:val="20"/>
+                <w:lang w:val="en-US"/>
+              </w:rPr>
+              <w:t xml:space="preserve">    maxOfThree(1.1, 1.2, 1.3, Max); % 1.3</w:t>
+            </w:r>
+          </w:p>
+          <w:p>
+            <w:pPr>
+              <w:pStyle w:val="Programs"/>
+              <w:rPr>
+                <w:szCs w:val="20"/>
+                <w:lang w:val="en-US"/>
+              </w:rPr>
+            </w:pPr>
+            <w:r>
+              <w:rPr>
+                <w:szCs w:val="20"/>
+                <w:lang w:val="en-US"/>
+              </w:rPr>
+              <w:t xml:space="preserve">    maxOfThree(1.3, 1.2, 1.1, Max); % 1.3</w:t>
+            </w:r>
+          </w:p>
+          <w:p>
+            <w:pPr>
+              <w:pStyle w:val="Programs"/>
+              <w:rPr>
+                <w:szCs w:val="20"/>
+                <w:lang w:val="en-US"/>
+              </w:rPr>
+            </w:pPr>
+            <w:r>
+              <w:rPr>
+                <w:szCs w:val="20"/>
+                <w:lang w:val="en-US"/>
+              </w:rPr>
+              <w:t xml:space="preserve">    maxOfThree(1.3, 1.1, 1.2, Max); % 1.3</w:t>
+            </w:r>
+          </w:p>
+          <w:p>
+            <w:pPr>
+              <w:pStyle w:val="Programs"/>
+              <w:rPr>
+                <w:szCs w:val="20"/>
+                <w:lang w:val="en-US"/>
+              </w:rPr>
+            </w:pPr>
+            <w:r>
+              <w:rPr>
+                <w:szCs w:val="20"/>
+                <w:lang w:val="en-US"/>
+              </w:rPr>
+              <w:t xml:space="preserve">    maxOfThree(1.2, 1.1, 1.3, Max); % 1.3</w:t>
+            </w:r>
+          </w:p>
+          <w:p>
+            <w:pPr>
+              <w:pStyle w:val="Programs"/>
+              <w:rPr>
+                <w:szCs w:val="20"/>
+                <w:lang w:val="en-US"/>
+              </w:rPr>
+            </w:pPr>
+            <w:r>
+              <w:rPr>
+                <w:szCs w:val="20"/>
+                <w:lang w:val="en-US"/>
+              </w:rPr>
+              <w:t xml:space="preserve">    maxOfThree(1.2, 1.2, 1.3, Max); % 1.3</w:t>
+            </w:r>
+          </w:p>
+          <w:p>
+            <w:pPr>
+              <w:pStyle w:val="Programs"/>
+              <w:rPr>
+                <w:szCs w:val="20"/>
+                <w:lang w:val="en-US"/>
+              </w:rPr>
+            </w:pPr>
+            <w:r>
+              <w:rPr>
+                <w:szCs w:val="20"/>
+                <w:lang w:val="en-US"/>
+              </w:rPr>
+              <w:t xml:space="preserve">    maxOfThree(1.2, 1.3, 1.2, Max); % 1.3</w:t>
+            </w:r>
+          </w:p>
+          <w:p>
+            <w:pPr>
+              <w:pStyle w:val="Programs"/>
+              <w:rPr>
+                <w:szCs w:val="20"/>
+                <w:lang w:val="en-US"/>
+              </w:rPr>
+            </w:pPr>
+            <w:r>
+              <w:rPr>
+                <w:szCs w:val="20"/>
+                <w:lang w:val="en-US"/>
+              </w:rPr>
+              <w:t xml:space="preserve">    maxOfThree(1.3, 1.2, 1.2, Max); % 1.3</w:t>
+            </w:r>
+          </w:p>
+          <w:p>
+            <w:pPr>
+              <w:pStyle w:val="Programs"/>
+              <w:rPr>
+                <w:szCs w:val="20"/>
+                <w:lang w:val="en-US"/>
+              </w:rPr>
+            </w:pPr>
+            <w:r>
+              <w:rPr>
+                <w:szCs w:val="20"/>
+                <w:lang w:val="en-US"/>
+              </w:rPr>
+              <w:t xml:space="preserve">    maxOfThree(111, 111, 111, Max); % 111 111 111</w:t>
+            </w:r>
+          </w:p>
+          <w:p>
+            <w:pPr>
+              <w:pStyle w:val="Programs"/>
+              <w:rPr>
+                <w:szCs w:val="20"/>
+                <w:lang w:val="en-US"/>
+              </w:rPr>
+            </w:pPr>
+          </w:p>
+          <w:p>
+            <w:pPr>
+              <w:pStyle w:val="Programs"/>
+              <w:rPr>
+                <w:szCs w:val="20"/>
+                <w:lang w:val="en-US"/>
+              </w:rPr>
+            </w:pPr>
+            <w:r>
+              <w:rPr>
+                <w:szCs w:val="20"/>
+                <w:lang w:val="en-US"/>
+              </w:rPr>
+              <w:t xml:space="preserve">    maxOfThreeCut(1.1, 1.2, 1.3, Max); % 1.3</w:t>
+            </w:r>
+          </w:p>
+          <w:p>
+            <w:pPr>
+              <w:pStyle w:val="Programs"/>
+              <w:rPr>
+                <w:szCs w:val="20"/>
+                <w:lang w:val="en-US"/>
+              </w:rPr>
+            </w:pPr>
+            <w:r>
+              <w:rPr>
+                <w:szCs w:val="20"/>
+                <w:lang w:val="en-US"/>
+              </w:rPr>
+              <w:t xml:space="preserve">    maxOfThreeCut(1.3, 1.2, 1.1, Max); % 1.3</w:t>
+            </w:r>
+          </w:p>
+          <w:p>
+            <w:pPr>
+              <w:pStyle w:val="Programs"/>
+              <w:rPr>
+                <w:szCs w:val="20"/>
+                <w:lang w:val="en-US"/>
+              </w:rPr>
+            </w:pPr>
+            <w:r>
+              <w:rPr>
+                <w:szCs w:val="20"/>
+                <w:lang w:val="en-US"/>
+              </w:rPr>
+              <w:t xml:space="preserve">    maxOfThreeCut(1.3, 1.1, 1.2, Max); % 1.3</w:t>
+            </w:r>
+          </w:p>
+          <w:p>
+            <w:pPr>
+              <w:pStyle w:val="Programs"/>
+              <w:rPr>
+                <w:szCs w:val="20"/>
+                <w:lang w:val="en-US"/>
+              </w:rPr>
+            </w:pPr>
+            <w:r>
+              <w:rPr>
+                <w:szCs w:val="20"/>
+                <w:lang w:val="en-US"/>
+              </w:rPr>
+              <w:t xml:space="preserve">    maxOfThreeCut(1.2, 1.1, 1.3, Max); % 1.3</w:t>
+            </w:r>
+          </w:p>
+          <w:p>
+            <w:pPr>
+              <w:pStyle w:val="Programs"/>
+              <w:rPr>
+                <w:szCs w:val="20"/>
+                <w:lang w:val="en-US"/>
+              </w:rPr>
+            </w:pPr>
+            <w:r>
+              <w:rPr>
+                <w:szCs w:val="20"/>
+                <w:lang w:val="en-US"/>
+              </w:rPr>
+              <w:t xml:space="preserve">    maxOfThreeCut(1.2, 1.2, 1.3, Max); % 1.3</w:t>
+            </w:r>
+          </w:p>
+          <w:p>
+            <w:pPr>
+              <w:pStyle w:val="Programs"/>
+              <w:rPr>
+                <w:szCs w:val="20"/>
+                <w:lang w:val="en-US"/>
+              </w:rPr>
+            </w:pPr>
+            <w:r>
+              <w:rPr>
+                <w:szCs w:val="20"/>
+                <w:lang w:val="en-US"/>
+              </w:rPr>
+              <w:t xml:space="preserve">    maxOfThreeCut(1.2, 1.3, 1.2, Max); % 1.3</w:t>
+            </w:r>
+          </w:p>
+          <w:p>
+            <w:pPr>
+              <w:pStyle w:val="Programs"/>
+              <w:rPr>
+                <w:szCs w:val="20"/>
+                <w:lang w:val="en-US"/>
+              </w:rPr>
+            </w:pPr>
+            <w:r>
+              <w:rPr>
+                <w:szCs w:val="20"/>
+                <w:lang w:val="en-US"/>
+              </w:rPr>
+              <w:t xml:space="preserve">    maxOfThreeCut(1.3, 1.2, 1.2, Max); % 1.3</w:t>
+            </w:r>
+          </w:p>
+          <w:p>
+            <w:pPr>
+              <w:pStyle w:val="Programs"/>
+              <w:rPr>
+                <w:szCs w:val="20"/>
+                <w:lang w:val="en-US"/>
+              </w:rPr>
+            </w:pPr>
+            <w:r>
+              <w:rPr>
+                <w:szCs w:val="20"/>
+                <w:lang w:val="en-US"/>
+              </w:rPr>
+              <w:t xml:space="preserve">    maxOfThreeCut(111, 111, 111, Max) % 111</w:t>
+            </w:r>
+          </w:p>
+          <w:p>
+            <w:pPr>
+              <w:pStyle w:val="Programs"/>
+              <w:rPr>
+                <w:szCs w:val="20"/>
+                <w:lang w:val="en-US"/>
+              </w:rPr>
+            </w:pPr>
+            <w:r>
+              <w:rPr>
+                <w:szCs w:val="20"/>
+                <w:lang w:val="en-US"/>
+              </w:rPr>
+              <w:t xml:space="preserve">    .</w:t>
+            </w:r>
+          </w:p>
+          <w:p>
+            <w:pPr>
+              <w:pStyle w:val="Programs"/>
+            </w:pPr>
+          </w:p>
+        </w:tc>
+      </w:tr>
+    </w:tbl>
+    <w:p/>
+    <w:p>
+      <w:r>
+        <w:t>Обоснование.</w:t>
+      </w:r>
+    </w:p>
+    <w:tbl>
+      <w:tblPr>
+        <w:tblStyle w:val="a3"/>
+        <w:tblW w:w="0" w:type="auto"/>
+        <w:tblLook w:val="04A0" w:firstRow="1" w:lastRow="0" w:firstColumn="1" w:lastColumn="0" w:noHBand="0" w:noVBand="1"/>
+      </w:tblPr>
+      <w:tblGrid>
+        <w:gridCol w:w="9345"/>
+      </w:tblGrid>
+      <w:tr>
+        <w:tc>
+          <w:tcPr>
+            <w:tcW w:w="9345" w:type="dxa"/>
+          </w:tcPr>
+          <w:p>
+            <w:pPr>
+              <w:pStyle w:val="Programs"/>
+              <w:rPr>
+                <w:szCs w:val="20"/>
+                <w:lang w:val="en-US"/>
+              </w:rPr>
+            </w:pPr>
+            <w:r>
+              <w:rPr>
+                <w:szCs w:val="20"/>
+                <w:lang w:val="en-US"/>
+              </w:rPr>
+              <w:t>maxOfThree(FVar, SVar, TVar, FVar) :- FVar &gt;= SVar, FVar &gt;= TVar.</w:t>
+            </w:r>
+          </w:p>
+          <w:p>
+            <w:pPr>
+              <w:pStyle w:val="Programs"/>
+              <w:rPr>
+                <w:szCs w:val="20"/>
+                <w:lang w:val="en-US"/>
+              </w:rPr>
+            </w:pPr>
+            <w:r>
+              <w:rPr>
+                <w:szCs w:val="20"/>
+                <w:lang w:val="en-US"/>
+              </w:rPr>
+              <w:lastRenderedPageBreak/>
+              <w:t xml:space="preserve">    maxOfThree(FVar, SVar, TVar, SVar) :- SVar &gt;= FVar, SVar &gt;= TVar.</w:t>
+            </w:r>
+          </w:p>
+          <w:p>
+            <w:pPr>
+              <w:pStyle w:val="Programs"/>
+              <w:rPr>
+                <w:szCs w:val="20"/>
+                <w:lang w:val="en-US"/>
+              </w:rPr>
+            </w:pPr>
+            <w:r>
+              <w:rPr>
+                <w:szCs w:val="20"/>
+                <w:lang w:val="en-US"/>
+              </w:rPr>
+              <w:t xml:space="preserve">    maxOfThree(FVar, SVar, TVar, TVar) :- TVar &gt;= SVar, TVar &gt;= FVar.</w:t>
+            </w:r>
+          </w:p>
+          <w:p>
+            <w:pPr>
+              <w:rPr>
+                <w:lang w:val="en-US"/>
+              </w:rPr>
+            </w:pPr>
+          </w:p>
+        </w:tc>
+      </w:tr>
+    </w:tbl>
+    <w:p>
+      <w:r>
+        <w:lastRenderedPageBreak/>
+        <w:t>Условия в теле первого правила изложены для определения факта того, что первое переданное число больше двух других чисел или равно им.</w:t>
+      </w:r>
+      <w:r>
+        <w:t xml:space="preserve"> </w:t>
+      </w:r>
+      <w:r>
+        <w:t>Условия в теле второго правила изложены из фак</w:t>
+      </w:r>
+      <w:r>
+        <w:t>та того, что второе переданное число больше двух других чисел или равно им.</w:t>
+      </w:r>
+      <w:r>
+        <w:t xml:space="preserve"> Условия в теле третьего правила изложены из факта того, что третье переданное число больше двух других чисел или равно им.</w:t>
+      </w:r>
+    </w:p>
+    <w:tbl>
+      <w:tblPr>
+        <w:tblStyle w:val="a3"/>
+        <w:tblW w:w="0" w:type="auto"/>
+        <w:tblLook w:val="04A0" w:firstRow="1" w:lastRow="0" w:firstColumn="1" w:lastColumn="0" w:noHBand="0" w:noVBand="1"/>
+      </w:tblPr>
+      <w:tblGrid>
+        <w:gridCol w:w="9345"/>
+      </w:tblGrid>
+      <w:tr>
+        <w:tc>
+          <w:tcPr>
+            <w:tcW w:w="9345" w:type="dxa"/>
+          </w:tcPr>
+          <w:p>
+            <w:pPr>
+              <w:pStyle w:val="Programs"/>
+              <w:rPr>
+                <w:szCs w:val="20"/>
+                <w:lang w:val="en-US"/>
+              </w:rPr>
+            </w:pPr>
+            <w:r>
+              <w:rPr>
+                <w:szCs w:val="20"/>
+                <w:lang w:val="en-US"/>
+              </w:rPr>
+              <w:t xml:space="preserve">    </w:t>
+            </w:r>
+            <w:r>
+              <w:rPr>
+                <w:szCs w:val="20"/>
+                <w:lang w:val="en-US"/>
+              </w:rPr>
+              <w:t>maxOfThreeCut(FVar, SVar, TVar, FVar) :- FVar &gt;= SVar, FVar &gt;= TVar, !.</w:t>
+            </w:r>
+          </w:p>
+          <w:p>
+            <w:pPr>
+              <w:pStyle w:val="Programs"/>
+              <w:rPr>
+                <w:szCs w:val="20"/>
+                <w:lang w:val="en-US"/>
+              </w:rPr>
+            </w:pPr>
+            <w:r>
+              <w:rPr>
+                <w:szCs w:val="20"/>
+                <w:lang w:val="en-US"/>
+              </w:rPr>
+              <w:t xml:space="preserve">    maxOfThreeCut(_, SVar, TVar, SVar) :- SVar &gt;= TVar, !.</w:t>
+            </w:r>
+          </w:p>
+          <w:p>
+            <w:pPr>
+              <w:pStyle w:val="Programs"/>
+              <w:rPr>
+                <w:szCs w:val="20"/>
+                <w:lang w:val="en-US"/>
+              </w:rPr>
+            </w:pPr>
+            <w:r>
+              <w:rPr>
+                <w:szCs w:val="20"/>
+                <w:lang w:val="en-US"/>
+              </w:rPr>
+              <w:t xml:space="preserve">    maxOfThreeCut(_, _, TVar, TVar).</w:t>
+            </w:r>
+          </w:p>
+          <w:p/>
+        </w:tc>
+      </w:tr>
+    </w:tbl>
+    <w:p>
+      <w:r>
+        <w:t xml:space="preserve">Условия в теле первого правила изложены для определения факта того, что первое переданное число больше или равно двух других чисел. В случае, если условие не выполняется, </w:t>
+      </w:r>
+      <w:r>
+        <w:rPr>
+          <w:lang w:val="en-US"/>
+        </w:rPr>
+        <w:t>FVar</w:t>
+      </w:r>
+      <w:r>
+        <w:t xml:space="preserve"> – </w:t>
+      </w:r>
+      <w:r>
+        <w:t xml:space="preserve">точно меньше второго переданного значения </w:t>
+      </w:r>
+      <w:r>
+        <w:rPr>
+          <w:lang w:val="en-US"/>
+        </w:rPr>
+        <w:t>SVar</w:t>
+      </w:r>
+      <w:r>
+        <w:t xml:space="preserve">, </w:t>
+      </w:r>
+      <w:r>
+        <w:t xml:space="preserve">поэтому в теле второго правила определяется, больше или равно значение </w:t>
+      </w:r>
+      <w:r>
+        <w:rPr>
+          <w:lang w:val="en-US"/>
+        </w:rPr>
+        <w:t>SVar</w:t>
+      </w:r>
+      <w:r>
+        <w:t xml:space="preserve"> </w:t>
+      </w:r>
+      <w:r>
+        <w:t xml:space="preserve">значения </w:t>
+      </w:r>
+      <w:r>
+        <w:rPr>
+          <w:lang w:val="en-US"/>
+        </w:rPr>
+        <w:t>TVar</w:t>
+      </w:r>
+      <w:r>
+        <w:t xml:space="preserve">. </w:t>
+      </w:r>
+      <w:r>
+        <w:t xml:space="preserve">В случае, если условие не выполняется, </w:t>
+      </w:r>
+      <w:r>
+        <w:rPr>
+          <w:lang w:val="en-US"/>
+        </w:rPr>
+        <w:t>TVar</w:t>
+      </w:r>
+      <w:r>
+        <w:t xml:space="preserve"> – </w:t>
+      </w:r>
+      <w:r>
+        <w:t>наибольшее из трёх чисел.</w:t>
+      </w:r>
+      <w:r>
+        <w:t xml:space="preserve"> В случае выполнения условия первого или второго правила смысла далее идти по предложениям процедуры нет, так как искомое значение уже было найдено, поэтому применяется системный предикат отсечения.</w:t>
+      </w:r>
+    </w:p>
+    <w:p>
+      <w:pPr>
+        <w:rPr>
+          <w:szCs w:val="20"/>
+          <w:lang w:val="en-US"/>
+        </w:rPr>
+      </w:pPr>
+      <w:r>
+        <w:rPr>
+          <w:szCs w:val="20"/>
+          <w:lang w:val="en-US"/>
+        </w:rPr>
+        <w:t>maxOfTwo(1.2, 1.333, Max)</w:t>
+      </w:r>
+    </w:p>
+    <w:tbl>
+      <w:tblPr>
+        <w:tblStyle w:val="a3"/>
+        <w:tblW w:w="0" w:type="auto"/>
+        <w:tblLook w:val="04A0" w:firstRow="1" w:lastRow="0" w:firstColumn="1" w:lastColumn="0" w:noHBand="0" w:noVBand="1"/>
+      </w:tblPr>
+      <w:tblGrid>
+        <w:gridCol w:w="668"/>
+        <w:gridCol w:w="2593"/>
+        <w:gridCol w:w="4112"/>
+        <w:gridCol w:w="1972"/>
+      </w:tblGrid>
+      <w:tr>
+        <w:tc>
+          <w:tcPr>
+            <w:tcW w:w="668" w:type="dxa"/>
+          </w:tcPr>
+          <w:p>
+            <w:pPr>
+              <w:pStyle w:val="Programs"/>
+              <w:rPr>
+                <w:sz w:val="16"/>
+                <w:szCs w:val="16"/>
+              </w:rPr>
+            </w:pPr>
+            <w:r>
+              <w:rPr>
+                <w:sz w:val="16"/>
+                <w:szCs w:val="16"/>
+              </w:rPr>
+              <w:t>№ шага</w:t>
+            </w:r>
+          </w:p>
+        </w:tc>
+        <w:tc>
+          <w:tcPr>
+            <w:tcW w:w="2593" w:type="dxa"/>
+          </w:tcPr>
+          <w:p>
+            <w:pPr>
+              <w:pStyle w:val="Programs"/>
+              <w:rPr>
+                <w:sz w:val="16"/>
+                <w:szCs w:val="16"/>
+              </w:rPr>
+            </w:pPr>
+            <w:r>
+              <w:rPr>
+                <w:sz w:val="16"/>
+                <w:szCs w:val="16"/>
+              </w:rPr>
+              <w:t>Состояние резольвенты, и вывод: дальнейшие действия (почему?)</w:t>
+            </w:r>
+          </w:p>
+        </w:tc>
+        <w:tc>
+          <w:tcPr>
+            <w:tcW w:w="4112" w:type="dxa"/>
+          </w:tcPr>
+          <w:p>
+            <w:pPr>
+              <w:pStyle w:val="Programs"/>
+              <w:rPr>
+                <w:sz w:val="16"/>
+                <w:szCs w:val="16"/>
+              </w:rPr>
+            </w:pPr>
+            <w:r>
+              <w:rPr>
+                <w:sz w:val="16"/>
+                <w:szCs w:val="16"/>
+              </w:rPr>
+              <w:t>Для каких термов запускается алгоритм унификации: Т1=Т2 и каков результат (и подстановка)</w:t>
+            </w:r>
+          </w:p>
+        </w:tc>
+        <w:tc>
+          <w:tcPr>
+            <w:tcW w:w="1972" w:type="dxa"/>
+          </w:tcPr>
+          <w:p>
+            <w:pPr>
+              <w:pStyle w:val="Programs"/>
+              <w:rPr>
+                <w:sz w:val="16"/>
+                <w:szCs w:val="16"/>
+              </w:rPr>
+            </w:pPr>
+            <w:r>
+              <w:rPr>
+                <w:sz w:val="16"/>
+                <w:szCs w:val="16"/>
+              </w:rPr>
+              <w:t>Дальнейшие действия: прямой ход или откат (к чему приводит?)</w:t>
+            </w:r>
+          </w:p>
+        </w:tc>
+      </w:tr>
+      <w:tr>
+        <w:tc>
+          <w:tcPr>
+            <w:tcW w:w="668" w:type="dxa"/>
+          </w:tcPr>
+          <w:p>
+            <w:pPr>
+              <w:pStyle w:val="Programs"/>
+              <w:rPr>
+                <w:sz w:val="16"/>
+                <w:szCs w:val="16"/>
+              </w:rPr>
+            </w:pPr>
+            <w:r>
+              <w:rPr>
+                <w:sz w:val="16"/>
+                <w:szCs w:val="16"/>
+              </w:rPr>
+              <w:t>1</w:t>
+            </w:r>
+          </w:p>
+        </w:tc>
+        <w:tc>
+          <w:tcPr>
+            <w:tcW w:w="2593" w:type="dxa"/>
+          </w:tcPr>
+          <w:p>
+            <w:pPr>
+              <w:pStyle w:val="Programs"/>
+              <w:rPr>
+                <w:sz w:val="16"/>
+                <w:szCs w:val="16"/>
+              </w:rPr>
+            </w:pPr>
+            <w:r>
+              <w:rPr>
+                <w:sz w:val="16"/>
+                <w:szCs w:val="16"/>
+                <w:lang w:val="en-US"/>
+              </w:rPr>
+              <w:t>Ancestors</w:t>
+            </w:r>
+            <w:r>
+              <w:rPr>
+                <w:sz w:val="16"/>
+                <w:szCs w:val="16"/>
+              </w:rPr>
+              <w:t>(“</w:t>
+            </w:r>
+            <w:r>
+              <w:rPr>
+                <w:sz w:val="16"/>
+                <w:szCs w:val="16"/>
+                <w:lang w:val="en-US"/>
+              </w:rPr>
+              <w:t>Alexey</w:t>
+            </w:r>
+            <w:r>
+              <w:rPr>
+                <w:sz w:val="16"/>
+                <w:szCs w:val="16"/>
+              </w:rPr>
+              <w:t xml:space="preserve"> </w:t>
+            </w:r>
+            <w:r>
+              <w:rPr>
+                <w:sz w:val="16"/>
+                <w:szCs w:val="16"/>
+                <w:lang w:val="en-US"/>
+              </w:rPr>
+              <w:t>Romanov</w:t>
+            </w:r>
+            <w:r>
+              <w:rPr>
+                <w:sz w:val="16"/>
+                <w:szCs w:val="16"/>
+              </w:rPr>
+              <w:t xml:space="preserve">”, </w:t>
+            </w:r>
+            <w:r>
+              <w:rPr>
+                <w:sz w:val="16"/>
+                <w:szCs w:val="16"/>
+                <w:lang w:val="en-US"/>
+              </w:rPr>
+              <w:t>MothersMotherName</w:t>
+            </w:r>
+            <w:r>
+              <w:rPr>
+                <w:sz w:val="16"/>
+                <w:szCs w:val="16"/>
+              </w:rPr>
+              <w:t>, _, _, _)</w:t>
+            </w:r>
+          </w:p>
+          <w:p>
+            <w:pPr>
+              <w:pStyle w:val="Programs"/>
+              <w:rPr>
+                <w:sz w:val="16"/>
+                <w:szCs w:val="16"/>
+              </w:rPr>
+            </w:pPr>
+          </w:p>
+          <w:p>
+            <w:pPr>
+              <w:pStyle w:val="Programs"/>
+              <w:rPr>
+                <w:sz w:val="16"/>
+                <w:szCs w:val="16"/>
+              </w:rPr>
+            </w:pPr>
+            <w:r>
+              <w:rPr>
+                <w:sz w:val="16"/>
+                <w:szCs w:val="16"/>
+              </w:rPr>
+              <w:t>Резольвента непуста, запуск алгоритма унификации для терма, извлекаемого из стека</w:t>
+            </w:r>
+          </w:p>
+        </w:tc>
+        <w:tc>
+          <w:tcPr>
+            <w:tcW w:w="4112" w:type="dxa"/>
+          </w:tcPr>
+          <w:p>
+            <w:pPr>
+              <w:pStyle w:val="Programs"/>
+              <w:rPr>
+                <w:sz w:val="16"/>
+                <w:szCs w:val="16"/>
+                <w:lang w:val="en-US"/>
+              </w:rPr>
+            </w:pPr>
+            <w:r>
+              <w:rPr>
+                <w:sz w:val="16"/>
+                <w:szCs w:val="16"/>
+                <w:lang w:val="en-US"/>
+              </w:rPr>
+              <w:t>Ancestors</w:t>
+            </w:r>
+            <w:r>
+              <w:rPr>
+                <w:sz w:val="16"/>
+                <w:szCs w:val="16"/>
+                <w:lang w:val="en-US"/>
+              </w:rPr>
+              <w:t>(“</w:t>
+            </w:r>
+            <w:r>
+              <w:rPr>
+                <w:sz w:val="16"/>
+                <w:szCs w:val="16"/>
+                <w:lang w:val="en-US"/>
+              </w:rPr>
+              <w:t>Alexey</w:t>
+            </w:r>
+            <w:r>
+              <w:rPr>
+                <w:sz w:val="16"/>
+                <w:szCs w:val="16"/>
+                <w:lang w:val="en-US"/>
+              </w:rPr>
+              <w:t xml:space="preserve"> </w:t>
+            </w:r>
+            <w:r>
+              <w:rPr>
+                <w:sz w:val="16"/>
+                <w:szCs w:val="16"/>
+                <w:lang w:val="en-US"/>
+              </w:rPr>
+              <w:t>Romanov</w:t>
+            </w:r>
+            <w:r>
+              <w:rPr>
+                <w:sz w:val="16"/>
+                <w:szCs w:val="16"/>
+                <w:lang w:val="en-US"/>
+              </w:rPr>
+              <w:t xml:space="preserve">”, </w:t>
+            </w:r>
+            <w:r>
+              <w:rPr>
+                <w:sz w:val="16"/>
+                <w:szCs w:val="16"/>
+                <w:lang w:val="en-US"/>
+              </w:rPr>
+              <w:t>MothersMotherName</w:t>
+            </w:r>
+            <w:r>
+              <w:rPr>
+                <w:sz w:val="16"/>
+                <w:szCs w:val="16"/>
+                <w:lang w:val="en-US"/>
+              </w:rPr>
+              <w:t>, _, _, _) = isParentOf(parent("Alexey Romanov", m), "Morgan Romanov").</w:t>
+            </w:r>
+          </w:p>
+          <w:p>
+            <w:pPr>
+              <w:pStyle w:val="Programs"/>
+              <w:rPr>
+                <w:sz w:val="16"/>
+                <w:szCs w:val="16"/>
+              </w:rPr>
+            </w:pPr>
+            <w:r>
+              <w:rPr>
+                <w:sz w:val="16"/>
+                <w:szCs w:val="16"/>
+              </w:rPr>
+              <w:t>Унификация неуспешна (несовпадение функторов)</w:t>
+            </w:r>
+          </w:p>
+          <w:p>
+            <w:pPr>
+              <w:pStyle w:val="Programs"/>
+              <w:rPr>
+                <w:sz w:val="16"/>
+                <w:szCs w:val="16"/>
+              </w:rPr>
+            </w:pPr>
+          </w:p>
+        </w:tc>
+        <w:tc>
+          <w:tcPr>
+            <w:tcW w:w="1972" w:type="dxa"/>
+          </w:tcPr>
+          <w:p>
+            <w:pPr>
+              <w:pStyle w:val="Programs"/>
+              <w:rPr>
+                <w:sz w:val="16"/>
+                <w:szCs w:val="16"/>
+              </w:rPr>
+            </w:pPr>
+            <w:r>
+              <w:rPr>
+                <w:sz w:val="16"/>
+                <w:szCs w:val="16"/>
+              </w:rPr>
+              <w:t>Откат, переход к следующему предложению</w:t>
+            </w:r>
+          </w:p>
+        </w:tc>
+      </w:tr>
+    </w:tbl>
+    <w:p>
+      <w:pPr>
+        <w:rPr>
+          <w:szCs w:val="20"/>
+        </w:rPr>
+      </w:pPr>
+    </w:p>
+    <w:p>
+      <w:pPr>
+        <w:rPr>
+          <w:szCs w:val="20"/>
+        </w:rPr>
+      </w:pPr>
+      <w:r>
+        <w:rPr>
+          <w:szCs w:val="20"/>
+          <w:lang w:val="en-US"/>
+        </w:rPr>
+        <w:t>maxOfTwoCut(1.2, 1.333, Max</w:t>
+      </w:r>
+      <w:r>
+        <w:rPr>
+          <w:szCs w:val="20"/>
+        </w:rPr>
+        <w:t>)</w:t>
+      </w:r>
+    </w:p>
+    <w:tbl>
+      <w:tblPr>
+        <w:tblStyle w:val="a3"/>
+        <w:tblW w:w="0" w:type="auto"/>
+        <w:tblLook w:val="04A0" w:firstRow="1" w:lastRow="0" w:firstColumn="1" w:lastColumn="0" w:noHBand="0" w:noVBand="1"/>
+      </w:tblPr>
+      <w:tblGrid>
+        <w:gridCol w:w="668"/>
+        <w:gridCol w:w="2593"/>
+        <w:gridCol w:w="4112"/>
+        <w:gridCol w:w="1972"/>
+      </w:tblGrid>
+      <w:tr>
+        <w:tc>
+          <w:tcPr>
+            <w:tcW w:w="668" w:type="dxa"/>
+          </w:tcPr>
+          <w:p>
+            <w:pPr>
+              <w:pStyle w:val="Programs"/>
+              <w:rPr>
+                <w:sz w:val="16"/>
+                <w:szCs w:val="16"/>
+              </w:rPr>
+            </w:pPr>
+            <w:r>
+              <w:rPr>
+                <w:sz w:val="16"/>
+                <w:szCs w:val="16"/>
+              </w:rPr>
+              <w:t>№ шага</w:t>
+            </w:r>
+          </w:p>
+        </w:tc>
+        <w:tc>
+          <w:tcPr>
+            <w:tcW w:w="2593" w:type="dxa"/>
+          </w:tcPr>
+          <w:p>
+            <w:pPr>
+              <w:pStyle w:val="Programs"/>
+              <w:rPr>
+                <w:sz w:val="16"/>
+                <w:szCs w:val="16"/>
+              </w:rPr>
+            </w:pPr>
+            <w:r>
+              <w:rPr>
+                <w:sz w:val="16"/>
+                <w:szCs w:val="16"/>
+              </w:rPr>
+              <w:t>Состояние резольвенты, и вывод: дальнейшие действия (почему?)</w:t>
+            </w:r>
+          </w:p>
+        </w:tc>
+        <w:tc>
+          <w:tcPr>
+            <w:tcW w:w="4112" w:type="dxa"/>
+          </w:tcPr>
+          <w:p>
+            <w:pPr>
+              <w:pStyle w:val="Programs"/>
+              <w:rPr>
+                <w:sz w:val="16"/>
+                <w:szCs w:val="16"/>
+              </w:rPr>
+            </w:pPr>
+            <w:r>
+              <w:rPr>
+                <w:sz w:val="16"/>
+                <w:szCs w:val="16"/>
+              </w:rPr>
+              <w:t>Для каких термов запускается алгоритм унификации: Т1=Т2 и каков результат (и подстановка)</w:t>
+            </w:r>
+          </w:p>
+        </w:tc>
+        <w:tc>
+          <w:tcPr>
+            <w:tcW w:w="1972" w:type="dxa"/>
+          </w:tcPr>
+          <w:p>
+            <w:pPr>
+              <w:pStyle w:val="Programs"/>
+              <w:rPr>
+                <w:sz w:val="16"/>
+                <w:szCs w:val="16"/>
+              </w:rPr>
+            </w:pPr>
+            <w:r>
+              <w:rPr>
+                <w:sz w:val="16"/>
+                <w:szCs w:val="16"/>
+              </w:rPr>
+              <w:t>Дальнейшие действия: прямой ход или откат (к чему приводит?)</w:t>
+            </w:r>
+          </w:p>
+        </w:tc>
+      </w:tr>
+      <w:tr>
+        <w:tc>
+          <w:tcPr>
+            <w:tcW w:w="668" w:type="dxa"/>
+          </w:tcPr>
+          <w:p>
+            <w:pPr>
+              <w:pStyle w:val="Programs"/>
+              <w:rPr>
+                <w:sz w:val="16"/>
+                <w:szCs w:val="16"/>
+              </w:rPr>
+            </w:pPr>
+            <w:r>
+              <w:rPr>
+                <w:sz w:val="16"/>
+                <w:szCs w:val="16"/>
+              </w:rPr>
+              <w:t>1</w:t>
+            </w:r>
+          </w:p>
+        </w:tc>
+        <w:tc>
+          <w:tcPr>
+            <w:tcW w:w="2593" w:type="dxa"/>
+          </w:tcPr>
+          <w:p>
+            <w:pPr>
+              <w:pStyle w:val="Programs"/>
+              <w:rPr>
+                <w:sz w:val="16"/>
+                <w:szCs w:val="16"/>
+              </w:rPr>
+            </w:pPr>
+            <w:r>
+              <w:rPr>
+                <w:sz w:val="16"/>
+                <w:szCs w:val="16"/>
+                <w:lang w:val="en-US"/>
+              </w:rPr>
+              <w:t>Ancestors</w:t>
+            </w:r>
+            <w:r>
+              <w:rPr>
+                <w:sz w:val="16"/>
+                <w:szCs w:val="16"/>
+              </w:rPr>
+              <w:t>(“</w:t>
+            </w:r>
+            <w:r>
+              <w:rPr>
+                <w:sz w:val="16"/>
+                <w:szCs w:val="16"/>
+                <w:lang w:val="en-US"/>
+              </w:rPr>
+              <w:t>Alexey</w:t>
+            </w:r>
+            <w:r>
+              <w:rPr>
+                <w:sz w:val="16"/>
+                <w:szCs w:val="16"/>
+              </w:rPr>
+              <w:t xml:space="preserve"> </w:t>
+            </w:r>
+            <w:r>
+              <w:rPr>
+                <w:sz w:val="16"/>
+                <w:szCs w:val="16"/>
+                <w:lang w:val="en-US"/>
+              </w:rPr>
+              <w:t>Romanov</w:t>
+            </w:r>
+            <w:r>
+              <w:rPr>
+                <w:sz w:val="16"/>
+                <w:szCs w:val="16"/>
+              </w:rPr>
+              <w:t xml:space="preserve">”, </w:t>
+            </w:r>
+            <w:r>
+              <w:rPr>
+                <w:sz w:val="16"/>
+                <w:szCs w:val="16"/>
+                <w:lang w:val="en-US"/>
+              </w:rPr>
+              <w:t>MothersMotherName</w:t>
+            </w:r>
+            <w:r>
+              <w:rPr>
+                <w:sz w:val="16"/>
+                <w:szCs w:val="16"/>
+              </w:rPr>
+              <w:t>, _, _, _)</w:t>
+            </w:r>
+          </w:p>
+          <w:p>
+            <w:pPr>
+              <w:pStyle w:val="Programs"/>
+              <w:rPr>
+                <w:sz w:val="16"/>
+                <w:szCs w:val="16"/>
+              </w:rPr>
+            </w:pPr>
+          </w:p>
+          <w:p>
+            <w:pPr>
+              <w:pStyle w:val="Programs"/>
+              <w:rPr>
+                <w:sz w:val="16"/>
+                <w:szCs w:val="16"/>
+              </w:rPr>
+            </w:pPr>
+            <w:r>
+              <w:rPr>
+                <w:sz w:val="16"/>
+                <w:szCs w:val="16"/>
+              </w:rPr>
+              <w:t>Резольвента непуста, запуск алгоритма унификации для терма, извлекаемого из стека</w:t>
+            </w:r>
+          </w:p>
+        </w:tc>
+        <w:tc>
+          <w:tcPr>
+            <w:tcW w:w="4112" w:type="dxa"/>
+          </w:tcPr>
+          <w:p>
+            <w:pPr>
+              <w:pStyle w:val="Programs"/>
+              <w:rPr>
+                <w:sz w:val="16"/>
+                <w:szCs w:val="16"/>
+                <w:lang w:val="en-US"/>
+              </w:rPr>
+            </w:pPr>
+            <w:r>
+              <w:rPr>
+                <w:sz w:val="16"/>
+                <w:szCs w:val="16"/>
+                <w:lang w:val="en-US"/>
+              </w:rPr>
+              <w:t>Ancestors</w:t>
+            </w:r>
+            <w:r>
+              <w:rPr>
+                <w:sz w:val="16"/>
+                <w:szCs w:val="16"/>
+                <w:lang w:val="en-US"/>
+              </w:rPr>
+              <w:t>(“</w:t>
+            </w:r>
+            <w:r>
+              <w:rPr>
+                <w:sz w:val="16"/>
+                <w:szCs w:val="16"/>
+                <w:lang w:val="en-US"/>
+              </w:rPr>
+              <w:t>Alexey</w:t>
+            </w:r>
+            <w:r>
+              <w:rPr>
+                <w:sz w:val="16"/>
+                <w:szCs w:val="16"/>
+                <w:lang w:val="en-US"/>
+              </w:rPr>
+              <w:t xml:space="preserve"> </w:t>
+            </w:r>
+            <w:r>
+              <w:rPr>
+                <w:sz w:val="16"/>
+                <w:szCs w:val="16"/>
+                <w:lang w:val="en-US"/>
+              </w:rPr>
+              <w:t>Romanov</w:t>
+            </w:r>
+            <w:r>
+              <w:rPr>
+                <w:sz w:val="16"/>
+                <w:szCs w:val="16"/>
+                <w:lang w:val="en-US"/>
+              </w:rPr>
+              <w:t xml:space="preserve">”, </w:t>
+            </w:r>
+            <w:r>
+              <w:rPr>
+                <w:sz w:val="16"/>
+                <w:szCs w:val="16"/>
+                <w:lang w:val="en-US"/>
+              </w:rPr>
+              <w:t>MothersMotherName</w:t>
+            </w:r>
+            <w:r>
+              <w:rPr>
+                <w:sz w:val="16"/>
+                <w:szCs w:val="16"/>
+                <w:lang w:val="en-US"/>
+              </w:rPr>
+              <w:t>, _, _, _) = isParentOf(parent("Alexey Romanov", m), "Morgan Romanov").</w:t>
+            </w:r>
+          </w:p>
+          <w:p>
+            <w:pPr>
+              <w:pStyle w:val="Programs"/>
+              <w:rPr>
+                <w:sz w:val="16"/>
+                <w:szCs w:val="16"/>
+              </w:rPr>
+            </w:pPr>
+            <w:r>
+              <w:rPr>
+                <w:sz w:val="16"/>
+                <w:szCs w:val="16"/>
+              </w:rPr>
+              <w:t>Унификация неуспешна (несовпадение функторов)</w:t>
+            </w:r>
+          </w:p>
+          <w:p>
+            <w:pPr>
+              <w:pStyle w:val="Programs"/>
+              <w:rPr>
+                <w:sz w:val="16"/>
+                <w:szCs w:val="16"/>
+              </w:rPr>
+            </w:pPr>
+          </w:p>
+        </w:tc>
+        <w:tc>
+          <w:tcPr>
+            <w:tcW w:w="1972" w:type="dxa"/>
+          </w:tcPr>
+          <w:p>
+            <w:pPr>
+              <w:pStyle w:val="Programs"/>
+              <w:rPr>
+                <w:sz w:val="16"/>
+                <w:szCs w:val="16"/>
+              </w:rPr>
+            </w:pPr>
+            <w:r>
+              <w:rPr>
+                <w:sz w:val="16"/>
+                <w:szCs w:val="16"/>
+              </w:rPr>
+              <w:t>Откат, переход к следующему предложению</w:t>
+            </w:r>
+          </w:p>
+        </w:tc>
+      </w:tr>
+    </w:tbl>
+    <w:p>
+      <w:pPr>
+        <w:rPr>
+          <w:szCs w:val="20"/>
+        </w:rPr>
+      </w:pPr>
+    </w:p>
+    <w:p>
+      <w:pPr>
+        <w:rPr>
+          <w:szCs w:val="20"/>
+        </w:rPr>
+      </w:pPr>
+      <w:r>
+        <w:rPr>
+          <w:szCs w:val="20"/>
+          <w:lang w:val="en-US"/>
+        </w:rPr>
+        <w:t>maxOfThree(1.1, 1.2, 1.3, Max</w:t>
+      </w:r>
+      <w:r>
+        <w:rPr>
+          <w:szCs w:val="20"/>
+        </w:rPr>
+        <w:t>)</w:t>
+      </w:r>
+    </w:p>
+    <w:tbl>
+      <w:tblPr>
+        <w:tblStyle w:val="a3"/>
+        <w:tblW w:w="0" w:type="auto"/>
+        <w:tblLook w:val="04A0" w:firstRow="1" w:lastRow="0" w:firstColumn="1" w:lastColumn="0" w:noHBand="0" w:noVBand="1"/>
+      </w:tblPr>
+      <w:tblGrid>
+        <w:gridCol w:w="668"/>
+        <w:gridCol w:w="2593"/>
+        <w:gridCol w:w="4112"/>
+        <w:gridCol w:w="1972"/>
+      </w:tblGrid>
+      <w:tr>
+        <w:tc>
+          <w:tcPr>
+            <w:tcW w:w="668" w:type="dxa"/>
+          </w:tcPr>
+          <w:p>
+            <w:pPr>
+              <w:pStyle w:val="Programs"/>
+              <w:rPr>
+                <w:sz w:val="16"/>
+                <w:szCs w:val="16"/>
+              </w:rPr>
+            </w:pPr>
+            <w:r>
+              <w:rPr>
+                <w:sz w:val="16"/>
+                <w:szCs w:val="16"/>
+              </w:rPr>
+              <w:t>№ шага</w:t>
+            </w:r>
+          </w:p>
+        </w:tc>
+        <w:tc>
+          <w:tcPr>
+            <w:tcW w:w="2593" w:type="dxa"/>
+          </w:tcPr>
+          <w:p>
+            <w:pPr>
+              <w:pStyle w:val="Programs"/>
+              <w:rPr>
+                <w:sz w:val="16"/>
+                <w:szCs w:val="16"/>
+              </w:rPr>
+            </w:pPr>
+            <w:r>
+              <w:rPr>
+                <w:sz w:val="16"/>
+                <w:szCs w:val="16"/>
+              </w:rPr>
+              <w:t>Состояние резольвенты, и вывод: дальнейшие действия (почему?)</w:t>
+            </w:r>
+          </w:p>
+        </w:tc>
+        <w:tc>
+          <w:tcPr>
+            <w:tcW w:w="4112" w:type="dxa"/>
+          </w:tcPr>
+          <w:p>
+            <w:pPr>
+              <w:pStyle w:val="Programs"/>
+              <w:rPr>
+                <w:sz w:val="16"/>
+                <w:szCs w:val="16"/>
+              </w:rPr>
+            </w:pPr>
+            <w:r>
+              <w:rPr>
+                <w:sz w:val="16"/>
+                <w:szCs w:val="16"/>
+              </w:rPr>
+              <w:t>Для каких термов запускается алгоритм унификации: Т1=Т2 и каков результат (и подстановка)</w:t>
+            </w:r>
+          </w:p>
+        </w:tc>
+        <w:tc>
+          <w:tcPr>
+            <w:tcW w:w="1972" w:type="dxa"/>
+          </w:tcPr>
+          <w:p>
+            <w:pPr>
+              <w:pStyle w:val="Programs"/>
+              <w:rPr>
+                <w:sz w:val="16"/>
+                <w:szCs w:val="16"/>
+              </w:rPr>
+            </w:pPr>
+            <w:r>
+              <w:rPr>
+                <w:sz w:val="16"/>
+                <w:szCs w:val="16"/>
+              </w:rPr>
+              <w:t>Дальнейшие действия: прямой ход или откат (к чему приводит?)</w:t>
+            </w:r>
+          </w:p>
+        </w:tc>
+      </w:tr>
+      <w:tr>
+        <w:tc>
+          <w:tcPr>
+            <w:tcW w:w="668" w:type="dxa"/>
+          </w:tcPr>
+          <w:p>
+            <w:pPr>
+              <w:pStyle w:val="Programs"/>
+              <w:rPr>
+                <w:sz w:val="16"/>
+                <w:szCs w:val="16"/>
+              </w:rPr>
+            </w:pPr>
+            <w:r>
+              <w:rPr>
+                <w:sz w:val="16"/>
+                <w:szCs w:val="16"/>
+              </w:rPr>
+              <w:t>1</w:t>
+            </w:r>
+          </w:p>
+        </w:tc>
+        <w:tc>
+          <w:tcPr>
+            <w:tcW w:w="2593" w:type="dxa"/>
+          </w:tcPr>
+          <w:p>
+            <w:pPr>
+              <w:pStyle w:val="Programs"/>
+              <w:rPr>
+                <w:sz w:val="16"/>
+                <w:szCs w:val="16"/>
+              </w:rPr>
+            </w:pPr>
+            <w:r>
+              <w:rPr>
+                <w:sz w:val="16"/>
+                <w:szCs w:val="16"/>
+                <w:lang w:val="en-US"/>
+              </w:rPr>
+              <w:t>Ancestors</w:t>
+            </w:r>
+            <w:r>
+              <w:rPr>
+                <w:sz w:val="16"/>
+                <w:szCs w:val="16"/>
+              </w:rPr>
+              <w:t>(“</w:t>
+            </w:r>
+            <w:r>
+              <w:rPr>
+                <w:sz w:val="16"/>
+                <w:szCs w:val="16"/>
+                <w:lang w:val="en-US"/>
+              </w:rPr>
+              <w:t>Alexey</w:t>
+            </w:r>
+            <w:r>
+              <w:rPr>
+                <w:sz w:val="16"/>
+                <w:szCs w:val="16"/>
+              </w:rPr>
+              <w:t xml:space="preserve"> </w:t>
+            </w:r>
+            <w:r>
+              <w:rPr>
+                <w:sz w:val="16"/>
+                <w:szCs w:val="16"/>
+                <w:lang w:val="en-US"/>
+              </w:rPr>
+              <w:t>Romanov</w:t>
+            </w:r>
+            <w:r>
+              <w:rPr>
+                <w:sz w:val="16"/>
+                <w:szCs w:val="16"/>
+              </w:rPr>
+              <w:t xml:space="preserve">”, </w:t>
+            </w:r>
+            <w:r>
+              <w:rPr>
+                <w:sz w:val="16"/>
+                <w:szCs w:val="16"/>
+                <w:lang w:val="en-US"/>
+              </w:rPr>
+              <w:t>MothersMotherName</w:t>
+            </w:r>
+            <w:r>
+              <w:rPr>
+                <w:sz w:val="16"/>
+                <w:szCs w:val="16"/>
+              </w:rPr>
+              <w:t>, _, _, _)</w:t>
+            </w:r>
+          </w:p>
+          <w:p>
+            <w:pPr>
+              <w:pStyle w:val="Programs"/>
+              <w:rPr>
+                <w:sz w:val="16"/>
+                <w:szCs w:val="16"/>
+              </w:rPr>
+            </w:pPr>
+          </w:p>
+          <w:p>
+            <w:pPr>
+              <w:pStyle w:val="Programs"/>
+              <w:rPr>
+                <w:sz w:val="16"/>
+                <w:szCs w:val="16"/>
+              </w:rPr>
+            </w:pPr>
+            <w:r>
+              <w:rPr>
+                <w:sz w:val="16"/>
+                <w:szCs w:val="16"/>
+              </w:rPr>
+              <w:t>Резольвента непуста, запуск алгоритма унификации для терма, извлекаемого из стека</w:t>
+            </w:r>
+          </w:p>
+        </w:tc>
+        <w:tc>
+          <w:tcPr>
+            <w:tcW w:w="4112" w:type="dxa"/>
+          </w:tcPr>
+          <w:p>
+            <w:pPr>
+              <w:pStyle w:val="Programs"/>
+              <w:rPr>
+                <w:sz w:val="16"/>
+                <w:szCs w:val="16"/>
+                <w:lang w:val="en-US"/>
+              </w:rPr>
+            </w:pPr>
+            <w:r>
+              <w:rPr>
+                <w:sz w:val="16"/>
+                <w:szCs w:val="16"/>
+                <w:lang w:val="en-US"/>
+              </w:rPr>
+              <w:t>Ancestors</w:t>
+            </w:r>
+            <w:r>
+              <w:rPr>
+                <w:sz w:val="16"/>
+                <w:szCs w:val="16"/>
+                <w:lang w:val="en-US"/>
+              </w:rPr>
+              <w:t>(“</w:t>
+            </w:r>
+            <w:r>
+              <w:rPr>
+                <w:sz w:val="16"/>
+                <w:szCs w:val="16"/>
+                <w:lang w:val="en-US"/>
+              </w:rPr>
+              <w:t>Alexey</w:t>
+            </w:r>
+            <w:r>
+              <w:rPr>
+                <w:sz w:val="16"/>
+                <w:szCs w:val="16"/>
+                <w:lang w:val="en-US"/>
+              </w:rPr>
+              <w:t xml:space="preserve"> </w:t>
+            </w:r>
+            <w:r>
+              <w:rPr>
+                <w:sz w:val="16"/>
+                <w:szCs w:val="16"/>
+                <w:lang w:val="en-US"/>
+              </w:rPr>
+              <w:t>Romanov</w:t>
+            </w:r>
+            <w:r>
+              <w:rPr>
+                <w:sz w:val="16"/>
+                <w:szCs w:val="16"/>
+                <w:lang w:val="en-US"/>
+              </w:rPr>
+              <w:t xml:space="preserve">”, </w:t>
+            </w:r>
+            <w:r>
+              <w:rPr>
+                <w:sz w:val="16"/>
+                <w:szCs w:val="16"/>
+                <w:lang w:val="en-US"/>
+              </w:rPr>
+              <w:t>MothersMotherName</w:t>
+            </w:r>
+            <w:r>
+              <w:rPr>
+                <w:sz w:val="16"/>
+                <w:szCs w:val="16"/>
+                <w:lang w:val="en-US"/>
+              </w:rPr>
+              <w:t>, _, _, _) = isParentOf(parent("Alexey Romanov", m), "Morgan Romanov").</w:t>
+            </w:r>
+          </w:p>
+          <w:p>
+            <w:pPr>
+              <w:pStyle w:val="Programs"/>
+              <w:rPr>
+                <w:sz w:val="16"/>
+                <w:szCs w:val="16"/>
+              </w:rPr>
+            </w:pPr>
+            <w:r>
+              <w:rPr>
+                <w:sz w:val="16"/>
+                <w:szCs w:val="16"/>
+              </w:rPr>
+              <w:t>Унификация неуспешна (несовпадение функторов)</w:t>
+            </w:r>
+          </w:p>
+          <w:p>
+            <w:pPr>
+              <w:pStyle w:val="Programs"/>
+              <w:rPr>
+                <w:sz w:val="16"/>
+                <w:szCs w:val="16"/>
+              </w:rPr>
+            </w:pPr>
+          </w:p>
+        </w:tc>
+        <w:tc>
+          <w:tcPr>
+            <w:tcW w:w="1972" w:type="dxa"/>
+          </w:tcPr>
+          <w:p>
+            <w:pPr>
+              <w:pStyle w:val="Programs"/>
+              <w:rPr>
+                <w:sz w:val="16"/>
+                <w:szCs w:val="16"/>
+              </w:rPr>
+            </w:pPr>
+            <w:r>
+              <w:rPr>
+                <w:sz w:val="16"/>
+                <w:szCs w:val="16"/>
+              </w:rPr>
+              <w:t>Откат, переход к следующему предложению</w:t>
+            </w:r>
+          </w:p>
+        </w:tc>
+      </w:tr>
+    </w:tbl>
+    <w:p>
+      <w:pPr>
+        <w:rPr>
+          <w:szCs w:val="20"/>
+        </w:rPr>
+      </w:pPr>
+    </w:p>
+    <w:p>
+      <w:pPr>
+        <w:rPr>
+          <w:szCs w:val="20"/>
+        </w:rPr>
+      </w:pPr>
+      <w:r>
+        <w:rPr>
+          <w:szCs w:val="20"/>
+          <w:lang w:val="en-US"/>
+        </w:rPr>
+        <w:t>maxOfThreeCut(1.2, 1.3, 1.2, Max</w:t>
+      </w:r>
+      <w:r>
+        <w:rPr>
+          <w:szCs w:val="20"/>
+          <w:lang w:val="en-US"/>
+        </w:rPr>
+        <w:t>)</w:t>
+      </w:r>
+    </w:p>
+    <w:tbl>
+      <w:tblPr>
+        <w:tblStyle w:val="a3"/>
+        <w:tblW w:w="0" w:type="auto"/>
+        <w:tblLook w:val="04A0" w:firstRow="1" w:lastRow="0" w:firstColumn="1" w:lastColumn="0" w:noHBand="0" w:noVBand="1"/>
+      </w:tblPr>
+      <w:tblGrid>
+        <w:gridCol w:w="668"/>
+        <w:gridCol w:w="2593"/>
+        <w:gridCol w:w="4112"/>
+        <w:gridCol w:w="1972"/>
+      </w:tblGrid>
+      <w:tr>
+        <w:tc>
+          <w:tcPr>
+            <w:tcW w:w="668" w:type="dxa"/>
+          </w:tcPr>
+          <w:p>
+            <w:pPr>
+              <w:pStyle w:val="Programs"/>
+              <w:rPr>
+                <w:sz w:val="16"/>
+                <w:szCs w:val="16"/>
+              </w:rPr>
+            </w:pPr>
+            <w:r>
+              <w:rPr>
+                <w:sz w:val="16"/>
+                <w:szCs w:val="16"/>
+              </w:rPr>
+              <w:t>№ шага</w:t>
+            </w:r>
+          </w:p>
+        </w:tc>
+        <w:tc>
+          <w:tcPr>
+            <w:tcW w:w="2593" w:type="dxa"/>
+          </w:tcPr>
+          <w:p>
+            <w:pPr>
+              <w:pStyle w:val="Programs"/>
+              <w:rPr>
+                <w:sz w:val="16"/>
+                <w:szCs w:val="16"/>
+              </w:rPr>
+            </w:pPr>
+            <w:r>
+              <w:rPr>
+                <w:sz w:val="16"/>
+                <w:szCs w:val="16"/>
+              </w:rPr>
+              <w:t>Состояние резольвенты, и вывод: дальнейшие действия (почему?)</w:t>
+            </w:r>
+          </w:p>
+        </w:tc>
+        <w:tc>
+          <w:tcPr>
+            <w:tcW w:w="4112" w:type="dxa"/>
+          </w:tcPr>
+          <w:p>
+            <w:pPr>
+              <w:pStyle w:val="Programs"/>
+              <w:rPr>
+                <w:sz w:val="16"/>
+                <w:szCs w:val="16"/>
+              </w:rPr>
+            </w:pPr>
+            <w:r>
+              <w:rPr>
+                <w:sz w:val="16"/>
+                <w:szCs w:val="16"/>
+              </w:rPr>
+              <w:t>Для каких термов запускается алгоритм унификации: Т1=Т2 и каков результат (и подстановка)</w:t>
+            </w:r>
+          </w:p>
+        </w:tc>
+        <w:tc>
+          <w:tcPr>
+            <w:tcW w:w="1972" w:type="dxa"/>
+          </w:tcPr>
+          <w:p>
+            <w:pPr>
+              <w:pStyle w:val="Programs"/>
+              <w:rPr>
+                <w:sz w:val="16"/>
+                <w:szCs w:val="16"/>
+              </w:rPr>
+            </w:pPr>
+            <w:r>
+              <w:rPr>
+                <w:sz w:val="16"/>
+                <w:szCs w:val="16"/>
+              </w:rPr>
+              <w:t>Дальнейшие действия: прямой ход или откат (к чему приводит?)</w:t>
+            </w:r>
+          </w:p>
+        </w:tc>
+      </w:tr>
+      <w:tr>
+        <w:tc>
+          <w:tcPr>
+            <w:tcW w:w="668" w:type="dxa"/>
+          </w:tcPr>
+          <w:p>
+            <w:pPr>
+              <w:pStyle w:val="Programs"/>
+              <w:rPr>
+                <w:sz w:val="16"/>
+                <w:szCs w:val="16"/>
+              </w:rPr>
+            </w:pPr>
+            <w:r>
+              <w:rPr>
+                <w:sz w:val="16"/>
+                <w:szCs w:val="16"/>
+              </w:rPr>
+              <w:t>1</w:t>
+            </w:r>
+          </w:p>
+        </w:tc>
+        <w:tc>
+          <w:tcPr>
+            <w:tcW w:w="2593" w:type="dxa"/>
+          </w:tcPr>
+          <w:p>
+            <w:pPr>
+              <w:pStyle w:val="Programs"/>
+              <w:rPr>
+                <w:sz w:val="16"/>
+                <w:szCs w:val="16"/>
+              </w:rPr>
+            </w:pPr>
+            <w:r>
+              <w:rPr>
+                <w:sz w:val="16"/>
+                <w:szCs w:val="16"/>
+                <w:lang w:val="en-US"/>
+              </w:rPr>
+              <w:t>Ancestors</w:t>
+            </w:r>
+            <w:r>
+              <w:rPr>
+                <w:sz w:val="16"/>
+                <w:szCs w:val="16"/>
+              </w:rPr>
+              <w:t>(“</w:t>
+            </w:r>
+            <w:r>
+              <w:rPr>
+                <w:sz w:val="16"/>
+                <w:szCs w:val="16"/>
+                <w:lang w:val="en-US"/>
+              </w:rPr>
+              <w:t>Alexey</w:t>
+            </w:r>
+            <w:r>
+              <w:rPr>
+                <w:sz w:val="16"/>
+                <w:szCs w:val="16"/>
+              </w:rPr>
+              <w:t xml:space="preserve"> </w:t>
+            </w:r>
+            <w:r>
+              <w:rPr>
+                <w:sz w:val="16"/>
+                <w:szCs w:val="16"/>
+                <w:lang w:val="en-US"/>
+              </w:rPr>
+              <w:t>Romanov</w:t>
+            </w:r>
+            <w:r>
+              <w:rPr>
+                <w:sz w:val="16"/>
+                <w:szCs w:val="16"/>
+              </w:rPr>
+              <w:t xml:space="preserve">”, </w:t>
+            </w:r>
+            <w:r>
+              <w:rPr>
+                <w:sz w:val="16"/>
+                <w:szCs w:val="16"/>
+                <w:lang w:val="en-US"/>
+              </w:rPr>
+              <w:t>MothersMotherName</w:t>
+            </w:r>
+            <w:r>
+              <w:rPr>
+                <w:sz w:val="16"/>
+                <w:szCs w:val="16"/>
+              </w:rPr>
+              <w:t>, _, _, _)</w:t>
+            </w:r>
+          </w:p>
+          <w:p>
+            <w:pPr>
+              <w:pStyle w:val="Programs"/>
+              <w:rPr>
+                <w:sz w:val="16"/>
+                <w:szCs w:val="16"/>
+              </w:rPr>
+            </w:pPr>
+          </w:p>
+          <w:p>
+            <w:pPr>
+              <w:pStyle w:val="Programs"/>
+              <w:rPr>
+                <w:sz w:val="16"/>
+                <w:szCs w:val="16"/>
+              </w:rPr>
+            </w:pPr>
+            <w:r>
+              <w:rPr>
+                <w:sz w:val="16"/>
+                <w:szCs w:val="16"/>
+              </w:rPr>
+              <w:t xml:space="preserve">Резольвента непуста, запуск алгоритма унификации для </w:t>
+            </w:r>
+            <w:r>
+              <w:rPr>
+                <w:sz w:val="16"/>
+                <w:szCs w:val="16"/>
+              </w:rPr>
+              <w:lastRenderedPageBreak/>
+              <w:t>терма, извлекаемого из стека</w:t>
+            </w:r>
+          </w:p>
+        </w:tc>
+        <w:tc>
+          <w:tcPr>
+            <w:tcW w:w="4112" w:type="dxa"/>
+          </w:tcPr>
+          <w:p>
+            <w:pPr>
+              <w:pStyle w:val="Programs"/>
+              <w:rPr>
+                <w:sz w:val="16"/>
+                <w:szCs w:val="16"/>
+                <w:lang w:val="en-US"/>
+              </w:rPr>
+            </w:pPr>
+            <w:r>
+              <w:rPr>
+                <w:sz w:val="16"/>
+                <w:szCs w:val="16"/>
+                <w:lang w:val="en-US"/>
+              </w:rPr>
+              <w:lastRenderedPageBreak/>
+              <w:t>Ancestors</w:t>
+            </w:r>
+            <w:r>
+              <w:rPr>
+                <w:sz w:val="16"/>
+                <w:szCs w:val="16"/>
+                <w:lang w:val="en-US"/>
+              </w:rPr>
+              <w:t>(“</w:t>
+            </w:r>
+            <w:r>
+              <w:rPr>
+                <w:sz w:val="16"/>
+                <w:szCs w:val="16"/>
+                <w:lang w:val="en-US"/>
+              </w:rPr>
+              <w:t>Alexey</w:t>
+            </w:r>
+            <w:r>
+              <w:rPr>
+                <w:sz w:val="16"/>
+                <w:szCs w:val="16"/>
+                <w:lang w:val="en-US"/>
+              </w:rPr>
+              <w:t xml:space="preserve"> </w:t>
+            </w:r>
+            <w:r>
+              <w:rPr>
+                <w:sz w:val="16"/>
+                <w:szCs w:val="16"/>
+                <w:lang w:val="en-US"/>
+              </w:rPr>
+              <w:t>Romanov</w:t>
+            </w:r>
+            <w:r>
+              <w:rPr>
+                <w:sz w:val="16"/>
+                <w:szCs w:val="16"/>
+                <w:lang w:val="en-US"/>
+              </w:rPr>
+              <w:t xml:space="preserve">”, </w:t>
+            </w:r>
+            <w:r>
+              <w:rPr>
+                <w:sz w:val="16"/>
+                <w:szCs w:val="16"/>
+                <w:lang w:val="en-US"/>
+              </w:rPr>
+              <w:t>MothersMotherName</w:t>
+            </w:r>
+            <w:r>
+              <w:rPr>
+                <w:sz w:val="16"/>
+                <w:szCs w:val="16"/>
+                <w:lang w:val="en-US"/>
+              </w:rPr>
+              <w:t>, _, _, _) = isParentOf(parent("Alexey Romanov", m), "Morgan Romanov").</w:t>
+            </w:r>
+          </w:p>
+          <w:p>
+            <w:pPr>
+              <w:pStyle w:val="Programs"/>
+              <w:rPr>
+                <w:sz w:val="16"/>
+                <w:szCs w:val="16"/>
+              </w:rPr>
+            </w:pPr>
+            <w:r>
+              <w:rPr>
+                <w:sz w:val="16"/>
+                <w:szCs w:val="16"/>
+              </w:rPr>
+              <w:t>Унификация неуспешна (несовпадение функторов)</w:t>
+            </w:r>
+          </w:p>
+          <w:p>
+            <w:pPr>
+              <w:pStyle w:val="Programs"/>
+              <w:rPr>
+                <w:sz w:val="16"/>
+                <w:szCs w:val="16"/>
+              </w:rPr>
+            </w:pPr>
+          </w:p>
+        </w:tc>
+        <w:tc>
+          <w:tcPr>
+            <w:tcW w:w="1972" w:type="dxa"/>
+          </w:tcPr>
+          <w:p>
+            <w:pPr>
+              <w:pStyle w:val="Programs"/>
+              <w:rPr>
+                <w:sz w:val="16"/>
+                <w:szCs w:val="16"/>
+              </w:rPr>
+            </w:pPr>
+            <w:r>
+              <w:rPr>
+                <w:sz w:val="16"/>
+                <w:szCs w:val="16"/>
+              </w:rPr>
+              <w:t>Откат, переход к следующему предложению</w:t>
+            </w:r>
+          </w:p>
+        </w:tc>
+      </w:tr>
+    </w:tbl>
+    <w:p>
+      <w:pPr>
+        <w:rPr>
+          <w:szCs w:val="20"/>
+        </w:rPr>
+      </w:pPr>
     </w:p>
     <w:sectPr>
       <w:footerReference w:type="default" r:id="rId9"/>
@@ -3660,7 +7040,7 @@
   <w:style w:type="paragraph" w:default="1" w:styleId="a">
     <w:name w:val="Normal"/>
     <w:qFormat/>
-    <w:rsid w:val="00C90CA6"/>
+    <w:rsid w:val="00433DAF"/>
     <w:pPr>
       <w:spacing w:line="240" w:lineRule="auto"/>
       <w:jc w:val="both"/>
@@ -4046,23 +7426,22 @@
     <w:basedOn w:val="a"/>
     <w:link w:val="Programs0"/>
     <w:qFormat/>
-    <w:rsid w:val="003D1630"/>
+    <w:rsid w:val="006F6931"/>
     <w:pPr>
       <w:spacing w:after="0"/>
     </w:pPr>
     <w:rPr>
       <w:rFonts w:ascii="Consolas" w:hAnsi="Consolas"/>
-      <w:sz w:val="21"/>
     </w:rPr>
   </w:style>
   <w:style w:type="character" w:customStyle="1" w:styleId="Programs0">
     <w:name w:val="Programs Знак"/>
     <w:basedOn w:val="a0"/>
     <w:link w:val="Programs"/>
-    <w:rsid w:val="003D1630"/>
+    <w:rsid w:val="006F6931"/>
     <w:rPr>
       <w:rFonts w:ascii="Consolas" w:hAnsi="Consolas"/>
-      <w:sz w:val="21"/>
+      <w:sz w:val="20"/>
     </w:rPr>
   </w:style>
   <w:style w:type="character" w:styleId="af2">

</xml_diff>